<commit_message>
trabalho de redes final
</commit_message>
<xml_diff>
--- a/2ano/redes/trabalho redes 3.docx
+++ b/2ano/redes/trabalho redes 3.docx
@@ -1732,7 +1732,7 @@
           <w:szCs w:val="24"/>
         </w:rPr>
         <w:lastRenderedPageBreak/>
-        <w:t>2.1 Publico</w:t>
+        <w:t>2.1- publico</w:t>
       </w:r>
     </w:p>
     <w:p>
@@ -1750,21 +1750,7 @@
           <w:sz w:val="24"/>
           <w:szCs w:val="24"/>
         </w:rPr>
-        <w:t xml:space="preserve">2.2-                             </w:t>
-      </w:r>
-      <w:r>
-        <w:rPr>
-          <w:sz w:val="24"/>
-          <w:szCs w:val="24"/>
-        </w:rPr>
-        <w:t>95.15.10.93</w:t>
-      </w:r>
-      <w:r>
-        <w:rPr>
-          <w:sz w:val="24"/>
-          <w:szCs w:val="24"/>
-        </w:rPr>
-        <w:t>/29</w:t>
+        <w:t>2.2- o IP 95.15.10.93 com máscara CIDR /29</w:t>
       </w:r>
     </w:p>
     <w:p>
@@ -1773,87 +1759,10 @@
           <w:tab w:val="left" w:pos="3852"/>
         </w:tabs>
         <w:rPr>
-          <w:sz w:val="28"/>
-          <w:szCs w:val="28"/>
-        </w:rPr>
-      </w:pPr>
-      <w:r>
-        <w:rPr>
-          <w:sz w:val="24"/>
-          <w:szCs w:val="24"/>
-        </w:rPr>
-        <w:t xml:space="preserve">       </w:t>
-      </w:r>
-      <w:r>
-        <w:rPr>
-          <w:sz w:val="24"/>
-          <w:szCs w:val="24"/>
-        </w:rPr>
-        <w:t xml:space="preserve">         </w:t>
-      </w:r>
-      <w:r>
-        <w:rPr>
-          <w:sz w:val="28"/>
-          <w:szCs w:val="28"/>
-        </w:rPr>
-        <w:t>0</w:t>
-      </w:r>
-      <w:r>
-        <w:rPr>
-          <w:sz w:val="28"/>
-          <w:szCs w:val="28"/>
-        </w:rPr>
-        <w:t>1011111</w:t>
-      </w:r>
-      <w:r>
-        <w:rPr>
-          <w:sz w:val="28"/>
-          <w:szCs w:val="28"/>
-        </w:rPr>
-        <w:t>.0000</w:t>
-      </w:r>
-      <w:r>
-        <w:rPr>
-          <w:sz w:val="28"/>
-          <w:szCs w:val="28"/>
-        </w:rPr>
-        <w:t>1111</w:t>
-      </w:r>
-      <w:r>
-        <w:rPr>
-          <w:sz w:val="28"/>
-          <w:szCs w:val="28"/>
-        </w:rPr>
-        <w:t>.0000</w:t>
-      </w:r>
-      <w:r>
-        <w:rPr>
-          <w:sz w:val="28"/>
-          <w:szCs w:val="28"/>
-        </w:rPr>
-        <w:t>1010</w:t>
-      </w:r>
-      <w:r>
-        <w:rPr>
-          <w:sz w:val="28"/>
-          <w:szCs w:val="28"/>
-        </w:rPr>
-        <w:t>.0</w:t>
-      </w:r>
-      <w:r>
-        <w:rPr>
-          <w:sz w:val="28"/>
-          <w:szCs w:val="28"/>
-        </w:rPr>
-        <w:t>1011101</w:t>
-      </w:r>
-      <w:r>
-        <w:rPr>
-          <w:sz w:val="28"/>
-          <w:szCs w:val="28"/>
-        </w:rPr>
-        <w:t xml:space="preserve">  </w:t>
-      </w:r>
+          <w:sz w:val="24"/>
+          <w:szCs w:val="24"/>
+        </w:rPr>
+      </w:pPr>
     </w:p>
     <w:p>
       <w:pPr>
@@ -1861,44 +1770,16 @@
           <w:tab w:val="left" w:pos="3852"/>
         </w:tabs>
         <w:rPr>
-          <w:sz w:val="28"/>
-          <w:szCs w:val="28"/>
-        </w:rPr>
-      </w:pPr>
-      <w:r>
-        <w:rPr>
-          <w:sz w:val="28"/>
-          <w:szCs w:val="28"/>
-        </w:rPr>
-        <w:t xml:space="preserve">             </w:t>
-      </w:r>
-      <w:r>
-        <w:rPr>
-          <w:sz w:val="28"/>
-          <w:szCs w:val="28"/>
-        </w:rPr>
-        <w:t xml:space="preserve"> 1</w:t>
-      </w:r>
-      <w:r>
-        <w:rPr>
-          <w:sz w:val="28"/>
-          <w:szCs w:val="28"/>
-        </w:rPr>
-        <w:t>1111111.</w:t>
-      </w:r>
-      <w:r>
-        <w:rPr>
-          <w:sz w:val="28"/>
-          <w:szCs w:val="28"/>
-        </w:rPr>
-        <w:t>11111111.11111111.</w:t>
-      </w:r>
-      <w:r>
-        <w:rPr>
-          <w:sz w:val="28"/>
-          <w:szCs w:val="28"/>
-        </w:rPr>
-        <w:t>11111000</w:t>
+          <w:sz w:val="24"/>
+          <w:szCs w:val="24"/>
+        </w:rPr>
+      </w:pPr>
+      <w:r>
+        <w:rPr>
+          <w:sz w:val="24"/>
+          <w:szCs w:val="24"/>
+        </w:rPr>
+        <w:t xml:space="preserve">1 1 1 1 1 1 1 1 . 1 1 1 1 1 1 1 1 . 1 1 1 1 1 1 1 1 . 1 1 1 1 1 0 0 0 -&gt; mascara </w:t>
       </w:r>
     </w:p>
     <w:p>
@@ -1907,17 +1788,10 @@
           <w:tab w:val="left" w:pos="3852"/>
         </w:tabs>
         <w:rPr>
-          <w:sz w:val="28"/>
-          <w:szCs w:val="28"/>
-        </w:rPr>
-      </w:pPr>
-      <w:r>
-        <w:rPr>
-          <w:sz w:val="24"/>
-          <w:szCs w:val="24"/>
-        </w:rPr>
-        <w:t xml:space="preserve">                           </w:t>
-      </w:r>
+          <w:sz w:val="24"/>
+          <w:szCs w:val="24"/>
+        </w:rPr>
+      </w:pPr>
     </w:p>
     <w:p>
       <w:pPr>
@@ -1929,6 +1803,13 @@
           <w:szCs w:val="24"/>
         </w:rPr>
       </w:pPr>
+      <w:r>
+        <w:rPr>
+          <w:sz w:val="24"/>
+          <w:szCs w:val="24"/>
+        </w:rPr>
+        <w:t>0 1 0 1 1 1 1 1 . 0 0 0 0 1 1 1 1 . 0 0 0 0 1 0 1 0 . 0 1 0 1 1 1 0 1 -&gt; endereço ip</w:t>
+      </w:r>
     </w:p>
     <w:p>
       <w:pPr>
@@ -1951,6 +1832,13 @@
           <w:szCs w:val="24"/>
         </w:rPr>
       </w:pPr>
+      <w:r>
+        <w:rPr>
+          <w:sz w:val="24"/>
+          <w:szCs w:val="24"/>
+        </w:rPr>
+        <w:t>0 1 0 1 1 1 1 1 . 0 0 0 0 1 1 1 1 . 0 0 0 0 1 0 1 0 . 0 1 0 1 1 0 0 0 -&gt; And</w:t>
+      </w:r>
     </w:p>
     <w:p>
       <w:pPr>
@@ -1973,6 +1861,4387 @@
           <w:szCs w:val="24"/>
         </w:rPr>
       </w:pPr>
+      <w:r>
+        <w:rPr>
+          <w:sz w:val="24"/>
+          <w:szCs w:val="24"/>
+        </w:rPr>
+        <w:t xml:space="preserve">   95           .     15          .       10        .         88      -&gt; id da rede. /29 sub rede. </w:t>
+      </w:r>
+    </w:p>
+    <w:p>
+      <w:pPr>
+        <w:tabs>
+          <w:tab w:val="left" w:pos="3852"/>
+        </w:tabs>
+        <w:rPr>
+          <w:sz w:val="24"/>
+          <w:szCs w:val="24"/>
+        </w:rPr>
+      </w:pPr>
+    </w:p>
+    <w:p>
+      <w:pPr>
+        <w:tabs>
+          <w:tab w:val="left" w:pos="3852"/>
+        </w:tabs>
+        <w:rPr>
+          <w:sz w:val="24"/>
+          <w:szCs w:val="24"/>
+        </w:rPr>
+      </w:pPr>
+      <w:r>
+        <w:rPr>
+          <w:sz w:val="24"/>
+          <w:szCs w:val="24"/>
+        </w:rPr>
+        <w:tab/>
+      </w:r>
+      <w:r>
+        <w:rPr>
+          <w:sz w:val="24"/>
+          <w:szCs w:val="24"/>
+        </w:rPr>
+        <w:tab/>
+      </w:r>
+      <w:r>
+        <w:rPr>
+          <w:sz w:val="24"/>
+          <w:szCs w:val="24"/>
+        </w:rPr>
+        <w:tab/>
+      </w:r>
+      <w:r>
+        <w:rPr>
+          <w:sz w:val="24"/>
+          <w:szCs w:val="24"/>
+        </w:rPr>
+        <w:tab/>
+      </w:r>
+      <w:r>
+        <w:rPr>
+          <w:sz w:val="24"/>
+          <w:szCs w:val="24"/>
+        </w:rPr>
+        <w:tab/>
+      </w:r>
+      <w:r>
+        <w:rPr>
+          <w:sz w:val="24"/>
+          <w:szCs w:val="24"/>
+        </w:rPr>
+        <w:tab/>
+      </w:r>
+    </w:p>
+    <w:p>
+      <w:pPr>
+        <w:tabs>
+          <w:tab w:val="left" w:pos="3852"/>
+        </w:tabs>
+        <w:rPr>
+          <w:sz w:val="24"/>
+          <w:szCs w:val="24"/>
+        </w:rPr>
+      </w:pPr>
+      <w:r>
+        <w:rPr>
+          <w:sz w:val="24"/>
+          <w:szCs w:val="24"/>
+        </w:rPr>
+        <w:t>2.3 - 95        .      15         .       10        .         95      -&gt; brodcast (88+8) mas o 88 conta portanto subtrair 1</w:t>
+      </w:r>
+    </w:p>
+    <w:p>
+      <w:pPr>
+        <w:tabs>
+          <w:tab w:val="left" w:pos="3852"/>
+        </w:tabs>
+        <w:rPr>
+          <w:sz w:val="24"/>
+          <w:szCs w:val="24"/>
+        </w:rPr>
+      </w:pPr>
+    </w:p>
+    <w:p>
+      <w:pPr>
+        <w:tabs>
+          <w:tab w:val="left" w:pos="3852"/>
+        </w:tabs>
+        <w:rPr>
+          <w:sz w:val="24"/>
+          <w:szCs w:val="24"/>
+        </w:rPr>
+      </w:pPr>
+      <w:r>
+        <w:rPr>
+          <w:sz w:val="24"/>
+          <w:szCs w:val="24"/>
+        </w:rPr>
+        <w:t>2.4 - 2^5 -&gt; 2 elevado numero de 1's do ultimo octeto da mascara.</w:t>
+      </w:r>
+    </w:p>
+    <w:p>
+      <w:pPr>
+        <w:tabs>
+          <w:tab w:val="left" w:pos="3852"/>
+        </w:tabs>
+        <w:rPr>
+          <w:sz w:val="24"/>
+          <w:szCs w:val="24"/>
+        </w:rPr>
+      </w:pPr>
+      <w:r>
+        <w:rPr>
+          <w:sz w:val="24"/>
+          <w:szCs w:val="24"/>
+        </w:rPr>
+        <w:t xml:space="preserve">2.5 - </w:t>
+      </w:r>
+      <w:r>
+        <w:rPr>
+          <w:sz w:val="24"/>
+          <w:szCs w:val="24"/>
+        </w:rPr>
+        <w:t>6</w:t>
+      </w:r>
+    </w:p>
+    <w:p>
+      <w:pPr>
+        <w:tabs>
+          <w:tab w:val="left" w:pos="3852"/>
+        </w:tabs>
+        <w:rPr>
+          <w:sz w:val="24"/>
+          <w:szCs w:val="24"/>
+        </w:rPr>
+      </w:pPr>
+      <w:r>
+        <w:rPr>
+          <w:sz w:val="24"/>
+          <w:szCs w:val="24"/>
+        </w:rPr>
+        <w:t xml:space="preserve">2.6 </w:t>
+      </w:r>
+      <w:r>
+        <w:rPr>
+          <w:sz w:val="24"/>
+          <w:szCs w:val="24"/>
+        </w:rPr>
+        <w:t>–</w:t>
+      </w:r>
+      <w:r>
+        <w:rPr>
+          <w:sz w:val="24"/>
+          <w:szCs w:val="24"/>
+        </w:rPr>
+        <w:t xml:space="preserve"> </w:t>
+      </w:r>
+      <w:r>
+        <w:rPr>
+          <w:sz w:val="24"/>
+          <w:szCs w:val="24"/>
+        </w:rPr>
+        <w:t xml:space="preserve">7*8 = 56 – 8 = 48      </w:t>
+      </w:r>
+      <w:r>
+        <w:rPr>
+          <w:sz w:val="24"/>
+          <w:szCs w:val="24"/>
+        </w:rPr>
+        <w:t>95.15.10.</w:t>
+      </w:r>
+      <w:r>
+        <w:rPr>
+          <w:sz w:val="24"/>
+          <w:szCs w:val="24"/>
+        </w:rPr>
+        <w:t>48</w:t>
+      </w:r>
+    </w:p>
+    <w:p>
+      <w:pPr>
+        <w:tabs>
+          <w:tab w:val="left" w:pos="3852"/>
+        </w:tabs>
+        <w:rPr>
+          <w:sz w:val="24"/>
+          <w:szCs w:val="24"/>
+        </w:rPr>
+      </w:pPr>
+      <w:r>
+        <w:rPr>
+          <w:sz w:val="24"/>
+          <w:szCs w:val="24"/>
+        </w:rPr>
+        <w:t>2.</w:t>
+      </w:r>
+      <w:r>
+        <w:rPr>
+          <w:sz w:val="24"/>
+          <w:szCs w:val="24"/>
+        </w:rPr>
+        <w:t>7</w:t>
+      </w:r>
+      <w:r>
+        <w:rPr>
+          <w:sz w:val="24"/>
+          <w:szCs w:val="24"/>
+        </w:rPr>
+        <w:t xml:space="preserve"> </w:t>
+      </w:r>
+      <w:r>
+        <w:rPr>
+          <w:sz w:val="24"/>
+          <w:szCs w:val="24"/>
+        </w:rPr>
+        <w:t xml:space="preserve">– 14*8 = 112     </w:t>
+      </w:r>
+      <w:r>
+        <w:rPr>
+          <w:sz w:val="24"/>
+          <w:szCs w:val="24"/>
+        </w:rPr>
+        <w:t>95.15.10.</w:t>
+      </w:r>
+      <w:r>
+        <w:rPr>
+          <w:sz w:val="24"/>
+          <w:szCs w:val="24"/>
+        </w:rPr>
+        <w:t>112</w:t>
+      </w:r>
+    </w:p>
+    <w:p>
+      <w:pPr>
+        <w:tabs>
+          <w:tab w:val="left" w:pos="3852"/>
+        </w:tabs>
+        <w:rPr>
+          <w:sz w:val="24"/>
+          <w:szCs w:val="24"/>
+        </w:rPr>
+      </w:pPr>
+    </w:p>
+    <w:p>
+      <w:pPr>
+        <w:tabs>
+          <w:tab w:val="left" w:pos="3852"/>
+        </w:tabs>
+        <w:rPr>
+          <w:sz w:val="24"/>
+          <w:szCs w:val="24"/>
+        </w:rPr>
+      </w:pPr>
+    </w:p>
+    <w:p>
+      <w:pPr>
+        <w:tabs>
+          <w:tab w:val="left" w:pos="3852"/>
+        </w:tabs>
+        <w:rPr>
+          <w:sz w:val="24"/>
+          <w:szCs w:val="24"/>
+        </w:rPr>
+      </w:pPr>
+    </w:p>
+    <w:p>
+      <w:pPr>
+        <w:tabs>
+          <w:tab w:val="left" w:pos="3852"/>
+        </w:tabs>
+        <w:rPr>
+          <w:sz w:val="24"/>
+          <w:szCs w:val="24"/>
+        </w:rPr>
+      </w:pPr>
+    </w:p>
+    <w:p>
+      <w:pPr>
+        <w:tabs>
+          <w:tab w:val="left" w:pos="3852"/>
+        </w:tabs>
+        <w:rPr>
+          <w:sz w:val="24"/>
+          <w:szCs w:val="24"/>
+        </w:rPr>
+      </w:pPr>
+    </w:p>
+    <w:p>
+      <w:pPr>
+        <w:tabs>
+          <w:tab w:val="left" w:pos="3852"/>
+        </w:tabs>
+        <w:rPr>
+          <w:sz w:val="24"/>
+          <w:szCs w:val="24"/>
+        </w:rPr>
+      </w:pPr>
+    </w:p>
+    <w:p>
+      <w:pPr>
+        <w:tabs>
+          <w:tab w:val="left" w:pos="3852"/>
+        </w:tabs>
+        <w:rPr>
+          <w:sz w:val="24"/>
+          <w:szCs w:val="24"/>
+        </w:rPr>
+      </w:pPr>
+    </w:p>
+    <w:p>
+      <w:pPr>
+        <w:tabs>
+          <w:tab w:val="left" w:pos="3852"/>
+        </w:tabs>
+        <w:rPr>
+          <w:sz w:val="24"/>
+          <w:szCs w:val="24"/>
+        </w:rPr>
+      </w:pPr>
+    </w:p>
+    <w:tbl>
+      <w:tblPr>
+        <w:tblStyle w:val="TableGrid"/>
+        <w:tblpPr w:leftFromText="141" w:rightFromText="141" w:horzAnchor="margin" w:tblpY="510"/>
+        <w:tblW w:w="9497" w:type="dxa"/>
+        <w:tblLook w:val="04A0" w:firstRow="1" w:lastRow="0" w:firstColumn="1" w:lastColumn="0" w:noHBand="0" w:noVBand="1"/>
+      </w:tblPr>
+      <w:tblGrid>
+        <w:gridCol w:w="1746"/>
+        <w:gridCol w:w="1512"/>
+        <w:gridCol w:w="1543"/>
+        <w:gridCol w:w="1551"/>
+        <w:gridCol w:w="1615"/>
+        <w:gridCol w:w="1530"/>
+      </w:tblGrid>
+      <w:tr>
+        <w:trPr>
+          <w:trHeight w:val="1046"/>
+        </w:trPr>
+        <w:tc>
+          <w:tcPr>
+            <w:tcW w:w="1746" w:type="dxa"/>
+          </w:tcPr>
+          <w:p>
+            <w:pPr>
+              <w:tabs>
+                <w:tab w:val="left" w:pos="3852"/>
+              </w:tabs>
+              <w:rPr>
+                <w:sz w:val="24"/>
+                <w:szCs w:val="24"/>
+              </w:rPr>
+            </w:pPr>
+            <w:r>
+              <w:lastRenderedPageBreak/>
+              <w:t>Endereço IP</w:t>
+            </w:r>
+          </w:p>
+        </w:tc>
+        <w:tc>
+          <w:tcPr>
+            <w:tcW w:w="1512" w:type="dxa"/>
+          </w:tcPr>
+          <w:p>
+            <w:pPr>
+              <w:tabs>
+                <w:tab w:val="left" w:pos="3852"/>
+              </w:tabs>
+              <w:rPr>
+                <w:sz w:val="24"/>
+                <w:szCs w:val="24"/>
+              </w:rPr>
+            </w:pPr>
+            <w:r>
+              <w:t>Classe</w:t>
+            </w:r>
+          </w:p>
+        </w:tc>
+        <w:tc>
+          <w:tcPr>
+            <w:tcW w:w="1543" w:type="dxa"/>
+          </w:tcPr>
+          <w:p>
+            <w:pPr>
+              <w:tabs>
+                <w:tab w:val="left" w:pos="3852"/>
+              </w:tabs>
+              <w:rPr>
+                <w:sz w:val="24"/>
+                <w:szCs w:val="24"/>
+              </w:rPr>
+            </w:pPr>
+            <w:r>
+              <w:t>Parte referente à rede</w:t>
+            </w:r>
+          </w:p>
+        </w:tc>
+        <w:tc>
+          <w:tcPr>
+            <w:tcW w:w="1551" w:type="dxa"/>
+          </w:tcPr>
+          <w:p>
+            <w:pPr>
+              <w:tabs>
+                <w:tab w:val="left" w:pos="3852"/>
+              </w:tabs>
+              <w:rPr>
+                <w:sz w:val="24"/>
+                <w:szCs w:val="24"/>
+              </w:rPr>
+            </w:pPr>
+            <w:r>
+              <w:t>Parte referente ao host</w:t>
+            </w:r>
+          </w:p>
+        </w:tc>
+        <w:tc>
+          <w:tcPr>
+            <w:tcW w:w="1615" w:type="dxa"/>
+          </w:tcPr>
+          <w:p>
+            <w:pPr>
+              <w:tabs>
+                <w:tab w:val="left" w:pos="3852"/>
+              </w:tabs>
+              <w:rPr>
+                <w:sz w:val="24"/>
+                <w:szCs w:val="24"/>
+              </w:rPr>
+            </w:pPr>
+            <w:r>
+              <w:t>Máscara de rede</w:t>
+            </w:r>
+          </w:p>
+        </w:tc>
+        <w:tc>
+          <w:tcPr>
+            <w:tcW w:w="1530" w:type="dxa"/>
+          </w:tcPr>
+          <w:p>
+            <w:pPr>
+              <w:tabs>
+                <w:tab w:val="left" w:pos="3852"/>
+              </w:tabs>
+              <w:rPr>
+                <w:sz w:val="24"/>
+                <w:szCs w:val="24"/>
+              </w:rPr>
+            </w:pPr>
+            <w:r>
+              <w:t>Público/ Privado</w:t>
+            </w:r>
+          </w:p>
+        </w:tc>
+      </w:tr>
+      <w:tr>
+        <w:trPr>
+          <w:trHeight w:val="394"/>
+        </w:trPr>
+        <w:tc>
+          <w:tcPr>
+            <w:tcW w:w="1746" w:type="dxa"/>
+          </w:tcPr>
+          <w:p>
+            <w:pPr>
+              <w:tabs>
+                <w:tab w:val="left" w:pos="3852"/>
+              </w:tabs>
+              <w:rPr>
+                <w:sz w:val="24"/>
+                <w:szCs w:val="24"/>
+              </w:rPr>
+            </w:pPr>
+            <w:r>
+              <w:t>105.100.101.115</w:t>
+            </w:r>
+          </w:p>
+        </w:tc>
+        <w:tc>
+          <w:tcPr>
+            <w:tcW w:w="1512" w:type="dxa"/>
+          </w:tcPr>
+          <w:p>
+            <w:pPr>
+              <w:tabs>
+                <w:tab w:val="left" w:pos="3852"/>
+              </w:tabs>
+              <w:rPr>
+                <w:sz w:val="24"/>
+                <w:szCs w:val="24"/>
+              </w:rPr>
+            </w:pPr>
+            <w:r>
+              <w:rPr>
+                <w:sz w:val="24"/>
+                <w:szCs w:val="24"/>
+              </w:rPr>
+              <w:t>A</w:t>
+            </w:r>
+          </w:p>
+        </w:tc>
+        <w:tc>
+          <w:tcPr>
+            <w:tcW w:w="1543" w:type="dxa"/>
+          </w:tcPr>
+          <w:p>
+            <w:pPr>
+              <w:tabs>
+                <w:tab w:val="left" w:pos="3852"/>
+              </w:tabs>
+              <w:rPr>
+                <w:sz w:val="24"/>
+                <w:szCs w:val="24"/>
+              </w:rPr>
+            </w:pPr>
+            <w:r>
+              <w:rPr>
+                <w:sz w:val="24"/>
+                <w:szCs w:val="24"/>
+              </w:rPr>
+              <w:t>105</w:t>
+            </w:r>
+          </w:p>
+        </w:tc>
+        <w:tc>
+          <w:tcPr>
+            <w:tcW w:w="1551" w:type="dxa"/>
+          </w:tcPr>
+          <w:p>
+            <w:pPr>
+              <w:tabs>
+                <w:tab w:val="left" w:pos="3852"/>
+              </w:tabs>
+              <w:rPr>
+                <w:sz w:val="24"/>
+                <w:szCs w:val="24"/>
+              </w:rPr>
+            </w:pPr>
+            <w:r>
+              <w:rPr>
+                <w:sz w:val="24"/>
+                <w:szCs w:val="24"/>
+              </w:rPr>
+              <w:t>100.101.115</w:t>
+            </w:r>
+          </w:p>
+        </w:tc>
+        <w:tc>
+          <w:tcPr>
+            <w:tcW w:w="1615" w:type="dxa"/>
+          </w:tcPr>
+          <w:p>
+            <w:pPr>
+              <w:tabs>
+                <w:tab w:val="left" w:pos="3852"/>
+              </w:tabs>
+              <w:rPr>
+                <w:sz w:val="24"/>
+                <w:szCs w:val="24"/>
+              </w:rPr>
+            </w:pPr>
+            <w:r>
+              <w:rPr>
+                <w:sz w:val="24"/>
+                <w:szCs w:val="24"/>
+              </w:rPr>
+              <w:t>255.0.0.0</w:t>
+            </w:r>
+          </w:p>
+        </w:tc>
+        <w:tc>
+          <w:tcPr>
+            <w:tcW w:w="1530" w:type="dxa"/>
+          </w:tcPr>
+          <w:p>
+            <w:pPr>
+              <w:tabs>
+                <w:tab w:val="left" w:pos="3852"/>
+              </w:tabs>
+              <w:rPr>
+                <w:sz w:val="24"/>
+                <w:szCs w:val="24"/>
+              </w:rPr>
+            </w:pPr>
+            <w:r>
+              <w:rPr>
+                <w:sz w:val="24"/>
+                <w:szCs w:val="24"/>
+              </w:rPr>
+              <w:t>Publico</w:t>
+            </w:r>
+          </w:p>
+        </w:tc>
+      </w:tr>
+      <w:tr>
+        <w:trPr>
+          <w:trHeight w:val="375"/>
+        </w:trPr>
+        <w:tc>
+          <w:tcPr>
+            <w:tcW w:w="1746" w:type="dxa"/>
+          </w:tcPr>
+          <w:p>
+            <w:pPr>
+              <w:tabs>
+                <w:tab w:val="left" w:pos="3852"/>
+              </w:tabs>
+              <w:rPr>
+                <w:sz w:val="24"/>
+                <w:szCs w:val="24"/>
+              </w:rPr>
+            </w:pPr>
+            <w:r>
+              <w:t>192.168.1.45</w:t>
+            </w:r>
+          </w:p>
+        </w:tc>
+        <w:tc>
+          <w:tcPr>
+            <w:tcW w:w="1512" w:type="dxa"/>
+          </w:tcPr>
+          <w:p>
+            <w:pPr>
+              <w:tabs>
+                <w:tab w:val="left" w:pos="3852"/>
+              </w:tabs>
+              <w:rPr>
+                <w:sz w:val="24"/>
+                <w:szCs w:val="24"/>
+              </w:rPr>
+            </w:pPr>
+            <w:r>
+              <w:rPr>
+                <w:sz w:val="24"/>
+                <w:szCs w:val="24"/>
+              </w:rPr>
+              <w:t>C</w:t>
+            </w:r>
+          </w:p>
+        </w:tc>
+        <w:tc>
+          <w:tcPr>
+            <w:tcW w:w="1543" w:type="dxa"/>
+          </w:tcPr>
+          <w:p>
+            <w:pPr>
+              <w:tabs>
+                <w:tab w:val="left" w:pos="3852"/>
+              </w:tabs>
+              <w:rPr>
+                <w:sz w:val="24"/>
+                <w:szCs w:val="24"/>
+              </w:rPr>
+            </w:pPr>
+            <w:r>
+              <w:rPr>
+                <w:sz w:val="24"/>
+                <w:szCs w:val="24"/>
+              </w:rPr>
+              <w:t>192.168.1</w:t>
+            </w:r>
+          </w:p>
+        </w:tc>
+        <w:tc>
+          <w:tcPr>
+            <w:tcW w:w="1551" w:type="dxa"/>
+          </w:tcPr>
+          <w:p>
+            <w:pPr>
+              <w:tabs>
+                <w:tab w:val="left" w:pos="3852"/>
+              </w:tabs>
+              <w:rPr>
+                <w:sz w:val="24"/>
+                <w:szCs w:val="24"/>
+              </w:rPr>
+            </w:pPr>
+            <w:r>
+              <w:rPr>
+                <w:sz w:val="24"/>
+                <w:szCs w:val="24"/>
+              </w:rPr>
+              <w:t>45</w:t>
+            </w:r>
+          </w:p>
+        </w:tc>
+        <w:tc>
+          <w:tcPr>
+            <w:tcW w:w="1615" w:type="dxa"/>
+          </w:tcPr>
+          <w:p>
+            <w:pPr>
+              <w:tabs>
+                <w:tab w:val="left" w:pos="3852"/>
+              </w:tabs>
+              <w:rPr>
+                <w:sz w:val="24"/>
+                <w:szCs w:val="24"/>
+              </w:rPr>
+            </w:pPr>
+            <w:r>
+              <w:rPr>
+                <w:sz w:val="24"/>
+                <w:szCs w:val="24"/>
+              </w:rPr>
+              <w:t>255.255.255.0</w:t>
+            </w:r>
+          </w:p>
+        </w:tc>
+        <w:tc>
+          <w:tcPr>
+            <w:tcW w:w="1530" w:type="dxa"/>
+          </w:tcPr>
+          <w:p>
+            <w:pPr>
+              <w:tabs>
+                <w:tab w:val="left" w:pos="3852"/>
+              </w:tabs>
+              <w:rPr>
+                <w:sz w:val="24"/>
+                <w:szCs w:val="24"/>
+              </w:rPr>
+            </w:pPr>
+            <w:r>
+              <w:rPr>
+                <w:sz w:val="24"/>
+                <w:szCs w:val="24"/>
+              </w:rPr>
+              <w:t>Privado</w:t>
+            </w:r>
+          </w:p>
+        </w:tc>
+      </w:tr>
+      <w:tr>
+        <w:trPr>
+          <w:trHeight w:val="375"/>
+        </w:trPr>
+        <w:tc>
+          <w:tcPr>
+            <w:tcW w:w="1746" w:type="dxa"/>
+          </w:tcPr>
+          <w:p>
+            <w:pPr>
+              <w:tabs>
+                <w:tab w:val="left" w:pos="3852"/>
+              </w:tabs>
+              <w:rPr>
+                <w:sz w:val="24"/>
+                <w:szCs w:val="24"/>
+              </w:rPr>
+            </w:pPr>
+            <w:r>
+              <w:t>10.100.27.80</w:t>
+            </w:r>
+          </w:p>
+        </w:tc>
+        <w:tc>
+          <w:tcPr>
+            <w:tcW w:w="1512" w:type="dxa"/>
+          </w:tcPr>
+          <w:p>
+            <w:pPr>
+              <w:tabs>
+                <w:tab w:val="left" w:pos="3852"/>
+              </w:tabs>
+              <w:rPr>
+                <w:sz w:val="24"/>
+                <w:szCs w:val="24"/>
+              </w:rPr>
+            </w:pPr>
+            <w:r>
+              <w:rPr>
+                <w:sz w:val="24"/>
+                <w:szCs w:val="24"/>
+              </w:rPr>
+              <w:t>A</w:t>
+            </w:r>
+          </w:p>
+        </w:tc>
+        <w:tc>
+          <w:tcPr>
+            <w:tcW w:w="1543" w:type="dxa"/>
+          </w:tcPr>
+          <w:p>
+            <w:pPr>
+              <w:tabs>
+                <w:tab w:val="left" w:pos="3852"/>
+              </w:tabs>
+              <w:rPr>
+                <w:sz w:val="24"/>
+                <w:szCs w:val="24"/>
+              </w:rPr>
+            </w:pPr>
+            <w:r>
+              <w:rPr>
+                <w:sz w:val="24"/>
+                <w:szCs w:val="24"/>
+              </w:rPr>
+              <w:t>10</w:t>
+            </w:r>
+          </w:p>
+        </w:tc>
+        <w:tc>
+          <w:tcPr>
+            <w:tcW w:w="1551" w:type="dxa"/>
+          </w:tcPr>
+          <w:p>
+            <w:pPr>
+              <w:tabs>
+                <w:tab w:val="left" w:pos="3852"/>
+              </w:tabs>
+              <w:rPr>
+                <w:sz w:val="24"/>
+                <w:szCs w:val="24"/>
+              </w:rPr>
+            </w:pPr>
+            <w:r>
+              <w:rPr>
+                <w:sz w:val="24"/>
+                <w:szCs w:val="24"/>
+              </w:rPr>
+              <w:t>100.27.80</w:t>
+            </w:r>
+          </w:p>
+        </w:tc>
+        <w:tc>
+          <w:tcPr>
+            <w:tcW w:w="1615" w:type="dxa"/>
+          </w:tcPr>
+          <w:p>
+            <w:pPr>
+              <w:tabs>
+                <w:tab w:val="left" w:pos="3852"/>
+              </w:tabs>
+              <w:rPr>
+                <w:sz w:val="24"/>
+                <w:szCs w:val="24"/>
+              </w:rPr>
+            </w:pPr>
+            <w:r>
+              <w:rPr>
+                <w:sz w:val="24"/>
+                <w:szCs w:val="24"/>
+              </w:rPr>
+              <w:t>255.0.0.0</w:t>
+            </w:r>
+          </w:p>
+        </w:tc>
+        <w:tc>
+          <w:tcPr>
+            <w:tcW w:w="1530" w:type="dxa"/>
+          </w:tcPr>
+          <w:p>
+            <w:pPr>
+              <w:tabs>
+                <w:tab w:val="left" w:pos="3852"/>
+              </w:tabs>
+              <w:rPr>
+                <w:sz w:val="24"/>
+                <w:szCs w:val="24"/>
+              </w:rPr>
+            </w:pPr>
+            <w:r>
+              <w:rPr>
+                <w:sz w:val="24"/>
+                <w:szCs w:val="24"/>
+              </w:rPr>
+              <w:t>Privado</w:t>
+            </w:r>
+          </w:p>
+        </w:tc>
+      </w:tr>
+      <w:tr>
+        <w:trPr>
+          <w:trHeight w:val="375"/>
+        </w:trPr>
+        <w:tc>
+          <w:tcPr>
+            <w:tcW w:w="1746" w:type="dxa"/>
+          </w:tcPr>
+          <w:p>
+            <w:pPr>
+              <w:tabs>
+                <w:tab w:val="left" w:pos="3852"/>
+              </w:tabs>
+              <w:rPr>
+                <w:sz w:val="24"/>
+                <w:szCs w:val="24"/>
+              </w:rPr>
+            </w:pPr>
+            <w:r>
+              <w:t>172.20.100.75</w:t>
+            </w:r>
+          </w:p>
+        </w:tc>
+        <w:tc>
+          <w:tcPr>
+            <w:tcW w:w="1512" w:type="dxa"/>
+          </w:tcPr>
+          <w:p>
+            <w:pPr>
+              <w:tabs>
+                <w:tab w:val="left" w:pos="3852"/>
+              </w:tabs>
+              <w:rPr>
+                <w:sz w:val="24"/>
+                <w:szCs w:val="24"/>
+              </w:rPr>
+            </w:pPr>
+            <w:r>
+              <w:rPr>
+                <w:sz w:val="24"/>
+                <w:szCs w:val="24"/>
+              </w:rPr>
+              <w:t>B</w:t>
+            </w:r>
+          </w:p>
+        </w:tc>
+        <w:tc>
+          <w:tcPr>
+            <w:tcW w:w="1543" w:type="dxa"/>
+          </w:tcPr>
+          <w:p>
+            <w:pPr>
+              <w:tabs>
+                <w:tab w:val="left" w:pos="3852"/>
+              </w:tabs>
+              <w:rPr>
+                <w:sz w:val="24"/>
+                <w:szCs w:val="24"/>
+              </w:rPr>
+            </w:pPr>
+            <w:r>
+              <w:rPr>
+                <w:sz w:val="24"/>
+                <w:szCs w:val="24"/>
+              </w:rPr>
+              <w:t>172.20</w:t>
+            </w:r>
+          </w:p>
+        </w:tc>
+        <w:tc>
+          <w:tcPr>
+            <w:tcW w:w="1551" w:type="dxa"/>
+          </w:tcPr>
+          <w:p>
+            <w:pPr>
+              <w:tabs>
+                <w:tab w:val="left" w:pos="3852"/>
+              </w:tabs>
+              <w:rPr>
+                <w:sz w:val="24"/>
+                <w:szCs w:val="24"/>
+              </w:rPr>
+            </w:pPr>
+            <w:r>
+              <w:rPr>
+                <w:sz w:val="24"/>
+                <w:szCs w:val="24"/>
+              </w:rPr>
+              <w:t>100.75</w:t>
+            </w:r>
+          </w:p>
+        </w:tc>
+        <w:tc>
+          <w:tcPr>
+            <w:tcW w:w="1615" w:type="dxa"/>
+          </w:tcPr>
+          <w:p>
+            <w:pPr>
+              <w:tabs>
+                <w:tab w:val="left" w:pos="3852"/>
+              </w:tabs>
+              <w:rPr>
+                <w:sz w:val="24"/>
+                <w:szCs w:val="24"/>
+              </w:rPr>
+            </w:pPr>
+            <w:r>
+              <w:rPr>
+                <w:sz w:val="24"/>
+                <w:szCs w:val="24"/>
+              </w:rPr>
+              <w:t>255.255.0.0</w:t>
+            </w:r>
+          </w:p>
+        </w:tc>
+        <w:tc>
+          <w:tcPr>
+            <w:tcW w:w="1530" w:type="dxa"/>
+          </w:tcPr>
+          <w:p>
+            <w:pPr>
+              <w:tabs>
+                <w:tab w:val="left" w:pos="3852"/>
+              </w:tabs>
+              <w:rPr>
+                <w:sz w:val="24"/>
+                <w:szCs w:val="24"/>
+              </w:rPr>
+            </w:pPr>
+            <w:r>
+              <w:rPr>
+                <w:sz w:val="24"/>
+                <w:szCs w:val="24"/>
+              </w:rPr>
+              <w:t>Privado</w:t>
+            </w:r>
+          </w:p>
+        </w:tc>
+      </w:tr>
+      <w:tr>
+        <w:trPr>
+          <w:trHeight w:val="375"/>
+        </w:trPr>
+        <w:tc>
+          <w:tcPr>
+            <w:tcW w:w="1746" w:type="dxa"/>
+          </w:tcPr>
+          <w:p>
+            <w:pPr>
+              <w:tabs>
+                <w:tab w:val="left" w:pos="3852"/>
+              </w:tabs>
+              <w:rPr>
+                <w:sz w:val="24"/>
+                <w:szCs w:val="24"/>
+              </w:rPr>
+            </w:pPr>
+            <w:r>
+              <w:t>220.100.1.8</w:t>
+            </w:r>
+          </w:p>
+        </w:tc>
+        <w:tc>
+          <w:tcPr>
+            <w:tcW w:w="1512" w:type="dxa"/>
+          </w:tcPr>
+          <w:p>
+            <w:pPr>
+              <w:tabs>
+                <w:tab w:val="left" w:pos="3852"/>
+              </w:tabs>
+              <w:rPr>
+                <w:sz w:val="24"/>
+                <w:szCs w:val="24"/>
+              </w:rPr>
+            </w:pPr>
+            <w:r>
+              <w:rPr>
+                <w:sz w:val="24"/>
+                <w:szCs w:val="24"/>
+              </w:rPr>
+              <w:t>C</w:t>
+            </w:r>
+          </w:p>
+        </w:tc>
+        <w:tc>
+          <w:tcPr>
+            <w:tcW w:w="1543" w:type="dxa"/>
+          </w:tcPr>
+          <w:p>
+            <w:pPr>
+              <w:tabs>
+                <w:tab w:val="left" w:pos="3852"/>
+              </w:tabs>
+              <w:rPr>
+                <w:sz w:val="24"/>
+                <w:szCs w:val="24"/>
+              </w:rPr>
+            </w:pPr>
+            <w:r>
+              <w:rPr>
+                <w:sz w:val="24"/>
+                <w:szCs w:val="24"/>
+              </w:rPr>
+              <w:t>220.100.1</w:t>
+            </w:r>
+          </w:p>
+        </w:tc>
+        <w:tc>
+          <w:tcPr>
+            <w:tcW w:w="1551" w:type="dxa"/>
+          </w:tcPr>
+          <w:p>
+            <w:pPr>
+              <w:tabs>
+                <w:tab w:val="left" w:pos="3852"/>
+              </w:tabs>
+              <w:rPr>
+                <w:sz w:val="24"/>
+                <w:szCs w:val="24"/>
+              </w:rPr>
+            </w:pPr>
+            <w:r>
+              <w:rPr>
+                <w:sz w:val="24"/>
+                <w:szCs w:val="24"/>
+              </w:rPr>
+              <w:t>8</w:t>
+            </w:r>
+          </w:p>
+        </w:tc>
+        <w:tc>
+          <w:tcPr>
+            <w:tcW w:w="1615" w:type="dxa"/>
+          </w:tcPr>
+          <w:p>
+            <w:pPr>
+              <w:tabs>
+                <w:tab w:val="left" w:pos="3852"/>
+              </w:tabs>
+              <w:rPr>
+                <w:sz w:val="24"/>
+                <w:szCs w:val="24"/>
+              </w:rPr>
+            </w:pPr>
+            <w:r>
+              <w:rPr>
+                <w:sz w:val="24"/>
+                <w:szCs w:val="24"/>
+              </w:rPr>
+              <w:t>255.255.255.0</w:t>
+            </w:r>
+          </w:p>
+        </w:tc>
+        <w:tc>
+          <w:tcPr>
+            <w:tcW w:w="1530" w:type="dxa"/>
+          </w:tcPr>
+          <w:p>
+            <w:pPr>
+              <w:tabs>
+                <w:tab w:val="left" w:pos="3852"/>
+              </w:tabs>
+              <w:rPr>
+                <w:sz w:val="24"/>
+                <w:szCs w:val="24"/>
+              </w:rPr>
+            </w:pPr>
+            <w:r>
+              <w:rPr>
+                <w:sz w:val="24"/>
+                <w:szCs w:val="24"/>
+              </w:rPr>
+              <w:t>Publico</w:t>
+            </w:r>
+          </w:p>
+        </w:tc>
+      </w:tr>
+    </w:tbl>
+    <w:p>
+      <w:pPr>
+        <w:tabs>
+          <w:tab w:val="left" w:pos="3852"/>
+        </w:tabs>
+        <w:rPr>
+          <w:sz w:val="24"/>
+          <w:szCs w:val="24"/>
+        </w:rPr>
+      </w:pPr>
+      <w:r>
+        <w:rPr>
+          <w:sz w:val="24"/>
+          <w:szCs w:val="24"/>
+        </w:rPr>
+        <w:t>3.1</w:t>
+      </w:r>
+    </w:p>
+    <w:p>
+      <w:pPr>
+        <w:tabs>
+          <w:tab w:val="left" w:pos="3852"/>
+        </w:tabs>
+        <w:rPr>
+          <w:sz w:val="24"/>
+          <w:szCs w:val="24"/>
+        </w:rPr>
+      </w:pPr>
+    </w:p>
+    <w:p>
+      <w:pPr>
+        <w:tabs>
+          <w:tab w:val="left" w:pos="3852"/>
+        </w:tabs>
+        <w:rPr>
+          <w:sz w:val="24"/>
+          <w:szCs w:val="24"/>
+        </w:rPr>
+      </w:pPr>
+      <w:r>
+        <w:rPr>
+          <w:sz w:val="24"/>
+          <w:szCs w:val="24"/>
+        </w:rPr>
+        <w:t>3.2</w:t>
+      </w:r>
+    </w:p>
+    <w:tbl>
+      <w:tblPr>
+        <w:tblStyle w:val="TableGrid"/>
+        <w:tblW w:w="11620" w:type="dxa"/>
+        <w:tblInd w:w="-1025" w:type="dxa"/>
+        <w:tblLayout w:type="fixed"/>
+        <w:tblLook w:val="04A0" w:firstRow="1" w:lastRow="0" w:firstColumn="1" w:lastColumn="0" w:noHBand="0" w:noVBand="1"/>
+      </w:tblPr>
+      <w:tblGrid>
+        <w:gridCol w:w="2163"/>
+        <w:gridCol w:w="1843"/>
+        <w:gridCol w:w="1874"/>
+        <w:gridCol w:w="1800"/>
+        <w:gridCol w:w="1890"/>
+        <w:gridCol w:w="1041"/>
+        <w:gridCol w:w="1009"/>
+      </w:tblGrid>
+      <w:tr>
+        <w:trPr>
+          <w:trHeight w:val="1648"/>
+        </w:trPr>
+        <w:tc>
+          <w:tcPr>
+            <w:tcW w:w="2163" w:type="dxa"/>
+          </w:tcPr>
+          <w:p>
+            <w:pPr>
+              <w:tabs>
+                <w:tab w:val="left" w:pos="3852"/>
+              </w:tabs>
+              <w:rPr>
+                <w:sz w:val="24"/>
+                <w:szCs w:val="24"/>
+              </w:rPr>
+            </w:pPr>
+            <w:r>
+              <w:t>Endereço IP</w:t>
+            </w:r>
+          </w:p>
+        </w:tc>
+        <w:tc>
+          <w:tcPr>
+            <w:tcW w:w="1843" w:type="dxa"/>
+          </w:tcPr>
+          <w:p>
+            <w:pPr>
+              <w:tabs>
+                <w:tab w:val="left" w:pos="3852"/>
+              </w:tabs>
+              <w:rPr>
+                <w:sz w:val="24"/>
+                <w:szCs w:val="24"/>
+              </w:rPr>
+            </w:pPr>
+            <w:r>
+              <w:t>Endereço de sub-rede</w:t>
+            </w:r>
+          </w:p>
+        </w:tc>
+        <w:tc>
+          <w:tcPr>
+            <w:tcW w:w="1874" w:type="dxa"/>
+          </w:tcPr>
+          <w:p>
+            <w:pPr>
+              <w:tabs>
+                <w:tab w:val="left" w:pos="3852"/>
+              </w:tabs>
+              <w:rPr>
+                <w:sz w:val="24"/>
+                <w:szCs w:val="24"/>
+              </w:rPr>
+            </w:pPr>
+            <w:r>
+              <w:t>Gama de endereços</w:t>
+            </w:r>
+          </w:p>
+        </w:tc>
+        <w:tc>
+          <w:tcPr>
+            <w:tcW w:w="1800" w:type="dxa"/>
+          </w:tcPr>
+          <w:p>
+            <w:pPr>
+              <w:tabs>
+                <w:tab w:val="left" w:pos="3852"/>
+              </w:tabs>
+              <w:rPr>
+                <w:sz w:val="24"/>
+                <w:szCs w:val="24"/>
+              </w:rPr>
+            </w:pPr>
+            <w:r>
+              <w:t>Endereço de Broadcas</w:t>
+            </w:r>
+            <w:r>
+              <w:t>t</w:t>
+            </w:r>
+          </w:p>
+        </w:tc>
+        <w:tc>
+          <w:tcPr>
+            <w:tcW w:w="1890" w:type="dxa"/>
+          </w:tcPr>
+          <w:p>
+            <w:pPr>
+              <w:tabs>
+                <w:tab w:val="left" w:pos="3852"/>
+              </w:tabs>
+              <w:rPr>
+                <w:sz w:val="24"/>
+                <w:szCs w:val="24"/>
+              </w:rPr>
+            </w:pPr>
+            <w:r>
+              <w:t>Máscara de sub</w:t>
+            </w:r>
+            <w:r>
+              <w:t>-</w:t>
+            </w:r>
+            <w:r>
+              <w:t>rede</w:t>
+            </w:r>
+          </w:p>
+        </w:tc>
+        <w:tc>
+          <w:tcPr>
+            <w:tcW w:w="1041" w:type="dxa"/>
+          </w:tcPr>
+          <w:p>
+            <w:pPr>
+              <w:tabs>
+                <w:tab w:val="left" w:pos="3852"/>
+              </w:tabs>
+              <w:rPr>
+                <w:sz w:val="24"/>
+                <w:szCs w:val="24"/>
+              </w:rPr>
+            </w:pPr>
+            <w:r>
+              <w:t>Nº hosts disponíveis por sub-rede</w:t>
+            </w:r>
+          </w:p>
+        </w:tc>
+        <w:tc>
+          <w:tcPr>
+            <w:tcW w:w="1009" w:type="dxa"/>
+          </w:tcPr>
+          <w:p>
+            <w:pPr>
+              <w:tabs>
+                <w:tab w:val="left" w:pos="3852"/>
+              </w:tabs>
+              <w:rPr>
+                <w:sz w:val="24"/>
+                <w:szCs w:val="24"/>
+              </w:rPr>
+            </w:pPr>
+            <w:r>
+              <w:t>Número de sub</w:t>
+            </w:r>
+            <w:r>
+              <w:t>-</w:t>
+            </w:r>
+            <w:r>
+              <w:t>redes</w:t>
+            </w:r>
+          </w:p>
+        </w:tc>
+      </w:tr>
+      <w:tr>
+        <w:trPr>
+          <w:trHeight w:val="439"/>
+        </w:trPr>
+        <w:tc>
+          <w:tcPr>
+            <w:tcW w:w="2163" w:type="dxa"/>
+          </w:tcPr>
+          <w:p>
+            <w:pPr>
+              <w:tabs>
+                <w:tab w:val="left" w:pos="3852"/>
+              </w:tabs>
+              <w:rPr>
+                <w:sz w:val="24"/>
+                <w:szCs w:val="24"/>
+              </w:rPr>
+            </w:pPr>
+            <w:r>
+              <w:t>140.10.20.18/16</w:t>
+            </w:r>
+          </w:p>
+        </w:tc>
+        <w:tc>
+          <w:tcPr>
+            <w:tcW w:w="1843" w:type="dxa"/>
+          </w:tcPr>
+          <w:p>
+            <w:pPr>
+              <w:tabs>
+                <w:tab w:val="left" w:pos="3852"/>
+              </w:tabs>
+              <w:rPr>
+                <w:sz w:val="24"/>
+                <w:szCs w:val="24"/>
+              </w:rPr>
+            </w:pPr>
+            <w:r>
+              <w:rPr>
+                <w:sz w:val="24"/>
+                <w:szCs w:val="24"/>
+              </w:rPr>
+              <w:t>140.10.0.0</w:t>
+            </w:r>
+          </w:p>
+        </w:tc>
+        <w:tc>
+          <w:tcPr>
+            <w:tcW w:w="1874" w:type="dxa"/>
+          </w:tcPr>
+          <w:p>
+            <w:pPr>
+              <w:tabs>
+                <w:tab w:val="left" w:pos="3852"/>
+              </w:tabs>
+              <w:rPr>
+                <w:sz w:val="24"/>
+                <w:szCs w:val="24"/>
+              </w:rPr>
+            </w:pPr>
+            <w:r>
+              <w:rPr>
+                <w:sz w:val="24"/>
+                <w:szCs w:val="24"/>
+              </w:rPr>
+              <w:t>140.10.0.1-140.10.255.254</w:t>
+            </w:r>
+          </w:p>
+        </w:tc>
+        <w:tc>
+          <w:tcPr>
+            <w:tcW w:w="1800" w:type="dxa"/>
+          </w:tcPr>
+          <w:p>
+            <w:pPr>
+              <w:tabs>
+                <w:tab w:val="left" w:pos="3852"/>
+              </w:tabs>
+              <w:rPr>
+                <w:sz w:val="24"/>
+                <w:szCs w:val="24"/>
+              </w:rPr>
+            </w:pPr>
+            <w:r>
+              <w:rPr>
+                <w:sz w:val="24"/>
+                <w:szCs w:val="24"/>
+              </w:rPr>
+              <w:t>140.10.255.255</w:t>
+            </w:r>
+          </w:p>
+        </w:tc>
+        <w:tc>
+          <w:tcPr>
+            <w:tcW w:w="1890" w:type="dxa"/>
+          </w:tcPr>
+          <w:p>
+            <w:pPr>
+              <w:tabs>
+                <w:tab w:val="left" w:pos="3852"/>
+              </w:tabs>
+              <w:rPr>
+                <w:sz w:val="24"/>
+                <w:szCs w:val="24"/>
+              </w:rPr>
+            </w:pPr>
+            <w:r>
+              <w:rPr>
+                <w:sz w:val="24"/>
+                <w:szCs w:val="24"/>
+              </w:rPr>
+              <w:t>255.255.0.0</w:t>
+            </w:r>
+          </w:p>
+        </w:tc>
+        <w:tc>
+          <w:tcPr>
+            <w:tcW w:w="1041" w:type="dxa"/>
+          </w:tcPr>
+          <w:p>
+            <w:pPr>
+              <w:tabs>
+                <w:tab w:val="left" w:pos="3852"/>
+              </w:tabs>
+              <w:rPr>
+                <w:sz w:val="24"/>
+                <w:szCs w:val="24"/>
+              </w:rPr>
+            </w:pPr>
+            <w:r>
+              <w:rPr>
+                <w:sz w:val="24"/>
+                <w:szCs w:val="24"/>
+              </w:rPr>
+              <w:t>65 534</w:t>
+            </w:r>
+          </w:p>
+        </w:tc>
+        <w:tc>
+          <w:tcPr>
+            <w:tcW w:w="1009" w:type="dxa"/>
+          </w:tcPr>
+          <w:p>
+            <w:pPr>
+              <w:tabs>
+                <w:tab w:val="left" w:pos="3852"/>
+              </w:tabs>
+              <w:rPr>
+                <w:sz w:val="24"/>
+                <w:szCs w:val="24"/>
+              </w:rPr>
+            </w:pPr>
+            <w:r>
+              <w:rPr>
+                <w:sz w:val="24"/>
+                <w:szCs w:val="24"/>
+              </w:rPr>
+              <w:t>1</w:t>
+            </w:r>
+          </w:p>
+        </w:tc>
+      </w:tr>
+      <w:tr>
+        <w:trPr>
+          <w:trHeight w:val="462"/>
+        </w:trPr>
+        <w:tc>
+          <w:tcPr>
+            <w:tcW w:w="2163" w:type="dxa"/>
+          </w:tcPr>
+          <w:p>
+            <w:pPr>
+              <w:tabs>
+                <w:tab w:val="left" w:pos="3852"/>
+              </w:tabs>
+              <w:rPr>
+                <w:sz w:val="24"/>
+                <w:szCs w:val="24"/>
+              </w:rPr>
+            </w:pPr>
+            <w:r>
+              <w:t>198.168.44.45/27</w:t>
+            </w:r>
+          </w:p>
+        </w:tc>
+        <w:tc>
+          <w:tcPr>
+            <w:tcW w:w="1843" w:type="dxa"/>
+          </w:tcPr>
+          <w:p>
+            <w:pPr>
+              <w:tabs>
+                <w:tab w:val="left" w:pos="3852"/>
+              </w:tabs>
+              <w:rPr>
+                <w:sz w:val="24"/>
+                <w:szCs w:val="24"/>
+              </w:rPr>
+            </w:pPr>
+            <w:r>
+              <w:rPr>
+                <w:sz w:val="24"/>
+                <w:szCs w:val="24"/>
+              </w:rPr>
+              <w:t>198.168.44.</w:t>
+            </w:r>
+            <w:r>
+              <w:rPr>
+                <w:sz w:val="24"/>
+                <w:szCs w:val="24"/>
+              </w:rPr>
+              <w:t>32</w:t>
+            </w:r>
+          </w:p>
+        </w:tc>
+        <w:tc>
+          <w:tcPr>
+            <w:tcW w:w="1874" w:type="dxa"/>
+          </w:tcPr>
+          <w:p>
+            <w:pPr>
+              <w:tabs>
+                <w:tab w:val="left" w:pos="3852"/>
+              </w:tabs>
+              <w:rPr>
+                <w:sz w:val="24"/>
+                <w:szCs w:val="24"/>
+              </w:rPr>
+            </w:pPr>
+            <w:r>
+              <w:rPr>
+                <w:sz w:val="24"/>
+                <w:szCs w:val="24"/>
+              </w:rPr>
+              <w:t>198.168.44.33-198.168.44.62</w:t>
+            </w:r>
+          </w:p>
+        </w:tc>
+        <w:tc>
+          <w:tcPr>
+            <w:tcW w:w="1800" w:type="dxa"/>
+          </w:tcPr>
+          <w:p>
+            <w:pPr>
+              <w:tabs>
+                <w:tab w:val="left" w:pos="3852"/>
+              </w:tabs>
+              <w:rPr>
+                <w:sz w:val="24"/>
+                <w:szCs w:val="24"/>
+              </w:rPr>
+            </w:pPr>
+            <w:r>
+              <w:rPr>
+                <w:sz w:val="24"/>
+                <w:szCs w:val="24"/>
+              </w:rPr>
+              <w:t>198.168.44.63</w:t>
+            </w:r>
+          </w:p>
+        </w:tc>
+        <w:tc>
+          <w:tcPr>
+            <w:tcW w:w="1890" w:type="dxa"/>
+          </w:tcPr>
+          <w:p>
+            <w:pPr>
+              <w:tabs>
+                <w:tab w:val="left" w:pos="3852"/>
+              </w:tabs>
+              <w:rPr>
+                <w:sz w:val="24"/>
+                <w:szCs w:val="24"/>
+              </w:rPr>
+            </w:pPr>
+            <w:r>
+              <w:rPr>
+                <w:sz w:val="24"/>
+                <w:szCs w:val="24"/>
+              </w:rPr>
+              <w:t>255.255.255.224</w:t>
+            </w:r>
+          </w:p>
+        </w:tc>
+        <w:tc>
+          <w:tcPr>
+            <w:tcW w:w="1041" w:type="dxa"/>
+          </w:tcPr>
+          <w:p>
+            <w:pPr>
+              <w:tabs>
+                <w:tab w:val="left" w:pos="3852"/>
+              </w:tabs>
+              <w:rPr>
+                <w:sz w:val="24"/>
+                <w:szCs w:val="24"/>
+              </w:rPr>
+            </w:pPr>
+            <w:r>
+              <w:rPr>
+                <w:sz w:val="24"/>
+                <w:szCs w:val="24"/>
+              </w:rPr>
+              <w:t>30</w:t>
+            </w:r>
+          </w:p>
+        </w:tc>
+        <w:tc>
+          <w:tcPr>
+            <w:tcW w:w="1009" w:type="dxa"/>
+          </w:tcPr>
+          <w:p>
+            <w:pPr>
+              <w:tabs>
+                <w:tab w:val="left" w:pos="3852"/>
+              </w:tabs>
+              <w:rPr>
+                <w:sz w:val="24"/>
+                <w:szCs w:val="24"/>
+              </w:rPr>
+            </w:pPr>
+            <w:r>
+              <w:rPr>
+                <w:sz w:val="24"/>
+                <w:szCs w:val="24"/>
+              </w:rPr>
+              <w:t>8</w:t>
+            </w:r>
+          </w:p>
+        </w:tc>
+      </w:tr>
+      <w:tr>
+        <w:trPr>
+          <w:trHeight w:val="439"/>
+        </w:trPr>
+        <w:tc>
+          <w:tcPr>
+            <w:tcW w:w="2163" w:type="dxa"/>
+          </w:tcPr>
+          <w:p>
+            <w:pPr>
+              <w:tabs>
+                <w:tab w:val="left" w:pos="3852"/>
+              </w:tabs>
+              <w:rPr>
+                <w:sz w:val="24"/>
+                <w:szCs w:val="24"/>
+              </w:rPr>
+            </w:pPr>
+            <w:r>
+              <w:t>192.168.14.87/28</w:t>
+            </w:r>
+          </w:p>
+        </w:tc>
+        <w:tc>
+          <w:tcPr>
+            <w:tcW w:w="1843" w:type="dxa"/>
+          </w:tcPr>
+          <w:p>
+            <w:pPr>
+              <w:tabs>
+                <w:tab w:val="left" w:pos="3852"/>
+              </w:tabs>
+              <w:rPr>
+                <w:sz w:val="24"/>
+                <w:szCs w:val="24"/>
+              </w:rPr>
+            </w:pPr>
+            <w:r>
+              <w:rPr>
+                <w:sz w:val="24"/>
+                <w:szCs w:val="24"/>
+              </w:rPr>
+              <w:t>192.168.14.</w:t>
+            </w:r>
+            <w:r>
+              <w:rPr>
+                <w:sz w:val="24"/>
+                <w:szCs w:val="24"/>
+              </w:rPr>
+              <w:t>80</w:t>
+            </w:r>
+          </w:p>
+        </w:tc>
+        <w:tc>
+          <w:tcPr>
+            <w:tcW w:w="1874" w:type="dxa"/>
+          </w:tcPr>
+          <w:p>
+            <w:pPr>
+              <w:tabs>
+                <w:tab w:val="left" w:pos="3852"/>
+              </w:tabs>
+              <w:rPr>
+                <w:sz w:val="24"/>
+                <w:szCs w:val="24"/>
+              </w:rPr>
+            </w:pPr>
+            <w:r>
+              <w:rPr>
+                <w:sz w:val="24"/>
+                <w:szCs w:val="24"/>
+              </w:rPr>
+              <w:t>192.168.14.81-192.168.14.94</w:t>
+            </w:r>
+          </w:p>
+        </w:tc>
+        <w:tc>
+          <w:tcPr>
+            <w:tcW w:w="1800" w:type="dxa"/>
+          </w:tcPr>
+          <w:p>
+            <w:pPr>
+              <w:tabs>
+                <w:tab w:val="left" w:pos="3852"/>
+              </w:tabs>
+              <w:rPr>
+                <w:sz w:val="24"/>
+                <w:szCs w:val="24"/>
+              </w:rPr>
+            </w:pPr>
+            <w:r>
+              <w:rPr>
+                <w:sz w:val="24"/>
+                <w:szCs w:val="24"/>
+              </w:rPr>
+              <w:t>192.168.14.</w:t>
+            </w:r>
+            <w:r>
+              <w:rPr>
+                <w:sz w:val="24"/>
+                <w:szCs w:val="24"/>
+              </w:rPr>
+              <w:t>95</w:t>
+            </w:r>
+          </w:p>
+        </w:tc>
+        <w:tc>
+          <w:tcPr>
+            <w:tcW w:w="1890" w:type="dxa"/>
+          </w:tcPr>
+          <w:p>
+            <w:pPr>
+              <w:tabs>
+                <w:tab w:val="left" w:pos="3852"/>
+              </w:tabs>
+              <w:rPr>
+                <w:sz w:val="24"/>
+                <w:szCs w:val="24"/>
+              </w:rPr>
+            </w:pPr>
+            <w:r>
+              <w:rPr>
+                <w:sz w:val="24"/>
+                <w:szCs w:val="24"/>
+              </w:rPr>
+              <w:t>255.255.255.240</w:t>
+            </w:r>
+          </w:p>
+        </w:tc>
+        <w:tc>
+          <w:tcPr>
+            <w:tcW w:w="1041" w:type="dxa"/>
+          </w:tcPr>
+          <w:p>
+            <w:pPr>
+              <w:tabs>
+                <w:tab w:val="left" w:pos="3852"/>
+              </w:tabs>
+              <w:rPr>
+                <w:sz w:val="24"/>
+                <w:szCs w:val="24"/>
+              </w:rPr>
+            </w:pPr>
+            <w:r>
+              <w:rPr>
+                <w:sz w:val="24"/>
+                <w:szCs w:val="24"/>
+              </w:rPr>
+              <w:t>14</w:t>
+            </w:r>
+          </w:p>
+        </w:tc>
+        <w:tc>
+          <w:tcPr>
+            <w:tcW w:w="1009" w:type="dxa"/>
+          </w:tcPr>
+          <w:p>
+            <w:pPr>
+              <w:tabs>
+                <w:tab w:val="left" w:pos="3852"/>
+              </w:tabs>
+              <w:rPr>
+                <w:sz w:val="24"/>
+                <w:szCs w:val="24"/>
+              </w:rPr>
+            </w:pPr>
+            <w:r>
+              <w:rPr>
+                <w:sz w:val="24"/>
+                <w:szCs w:val="24"/>
+              </w:rPr>
+              <w:t>16</w:t>
+            </w:r>
+          </w:p>
+        </w:tc>
+      </w:tr>
+      <w:tr>
+        <w:trPr>
+          <w:trHeight w:val="439"/>
+        </w:trPr>
+        <w:tc>
+          <w:tcPr>
+            <w:tcW w:w="2163" w:type="dxa"/>
+          </w:tcPr>
+          <w:p>
+            <w:pPr>
+              <w:tabs>
+                <w:tab w:val="left" w:pos="3852"/>
+              </w:tabs>
+              <w:rPr>
+                <w:sz w:val="24"/>
+                <w:szCs w:val="24"/>
+              </w:rPr>
+            </w:pPr>
+            <w:r>
+              <w:t>192.168.28.220/29</w:t>
+            </w:r>
+          </w:p>
+        </w:tc>
+        <w:tc>
+          <w:tcPr>
+            <w:tcW w:w="1843" w:type="dxa"/>
+          </w:tcPr>
+          <w:p>
+            <w:pPr>
+              <w:tabs>
+                <w:tab w:val="left" w:pos="3852"/>
+              </w:tabs>
+              <w:rPr>
+                <w:sz w:val="24"/>
+                <w:szCs w:val="24"/>
+              </w:rPr>
+            </w:pPr>
+            <w:r>
+              <w:rPr>
+                <w:sz w:val="24"/>
+                <w:szCs w:val="24"/>
+              </w:rPr>
+              <w:t>192.168.28.</w:t>
+            </w:r>
+            <w:r>
+              <w:rPr>
+                <w:sz w:val="24"/>
+                <w:szCs w:val="24"/>
+              </w:rPr>
+              <w:t>216</w:t>
+            </w:r>
+          </w:p>
+        </w:tc>
+        <w:tc>
+          <w:tcPr>
+            <w:tcW w:w="1874" w:type="dxa"/>
+          </w:tcPr>
+          <w:p>
+            <w:pPr>
+              <w:tabs>
+                <w:tab w:val="left" w:pos="3852"/>
+              </w:tabs>
+              <w:rPr>
+                <w:sz w:val="24"/>
+                <w:szCs w:val="24"/>
+              </w:rPr>
+            </w:pPr>
+            <w:r>
+              <w:rPr>
+                <w:sz w:val="24"/>
+                <w:szCs w:val="24"/>
+              </w:rPr>
+              <w:t>192.168.28.217-192.168.28.222</w:t>
+            </w:r>
+          </w:p>
+        </w:tc>
+        <w:tc>
+          <w:tcPr>
+            <w:tcW w:w="1800" w:type="dxa"/>
+          </w:tcPr>
+          <w:p>
+            <w:pPr>
+              <w:tabs>
+                <w:tab w:val="left" w:pos="3852"/>
+              </w:tabs>
+              <w:rPr>
+                <w:sz w:val="24"/>
+                <w:szCs w:val="24"/>
+              </w:rPr>
+            </w:pPr>
+            <w:r>
+              <w:rPr>
+                <w:sz w:val="24"/>
+                <w:szCs w:val="24"/>
+              </w:rPr>
+              <w:t>192.168.28.223</w:t>
+            </w:r>
+          </w:p>
+        </w:tc>
+        <w:tc>
+          <w:tcPr>
+            <w:tcW w:w="1890" w:type="dxa"/>
+          </w:tcPr>
+          <w:p>
+            <w:pPr>
+              <w:tabs>
+                <w:tab w:val="left" w:pos="3852"/>
+              </w:tabs>
+              <w:rPr>
+                <w:sz w:val="24"/>
+                <w:szCs w:val="24"/>
+              </w:rPr>
+            </w:pPr>
+            <w:r>
+              <w:rPr>
+                <w:sz w:val="24"/>
+                <w:szCs w:val="24"/>
+              </w:rPr>
+              <w:t>255.255.255.248</w:t>
+            </w:r>
+          </w:p>
+        </w:tc>
+        <w:tc>
+          <w:tcPr>
+            <w:tcW w:w="1041" w:type="dxa"/>
+          </w:tcPr>
+          <w:p>
+            <w:pPr>
+              <w:tabs>
+                <w:tab w:val="left" w:pos="3852"/>
+              </w:tabs>
+              <w:rPr>
+                <w:sz w:val="24"/>
+                <w:szCs w:val="24"/>
+              </w:rPr>
+            </w:pPr>
+            <w:r>
+              <w:rPr>
+                <w:sz w:val="24"/>
+                <w:szCs w:val="24"/>
+              </w:rPr>
+              <w:t>6</w:t>
+            </w:r>
+          </w:p>
+        </w:tc>
+        <w:tc>
+          <w:tcPr>
+            <w:tcW w:w="1009" w:type="dxa"/>
+          </w:tcPr>
+          <w:p>
+            <w:pPr>
+              <w:tabs>
+                <w:tab w:val="left" w:pos="3852"/>
+              </w:tabs>
+              <w:rPr>
+                <w:sz w:val="24"/>
+                <w:szCs w:val="24"/>
+              </w:rPr>
+            </w:pPr>
+            <w:r>
+              <w:rPr>
+                <w:sz w:val="24"/>
+                <w:szCs w:val="24"/>
+              </w:rPr>
+              <w:t>32</w:t>
+            </w:r>
+          </w:p>
+        </w:tc>
+      </w:tr>
+      <w:tr>
+        <w:trPr>
+          <w:trHeight w:val="439"/>
+        </w:trPr>
+        <w:tc>
+          <w:tcPr>
+            <w:tcW w:w="2163" w:type="dxa"/>
+          </w:tcPr>
+          <w:p>
+            <w:pPr>
+              <w:tabs>
+                <w:tab w:val="left" w:pos="3852"/>
+              </w:tabs>
+              <w:rPr>
+                <w:sz w:val="24"/>
+                <w:szCs w:val="24"/>
+              </w:rPr>
+            </w:pPr>
+            <w:r>
+              <w:t>200.40.50.100/30</w:t>
+            </w:r>
+          </w:p>
+        </w:tc>
+        <w:tc>
+          <w:tcPr>
+            <w:tcW w:w="1843" w:type="dxa"/>
+          </w:tcPr>
+          <w:p>
+            <w:pPr>
+              <w:tabs>
+                <w:tab w:val="left" w:pos="3852"/>
+              </w:tabs>
+              <w:rPr>
+                <w:sz w:val="24"/>
+                <w:szCs w:val="24"/>
+              </w:rPr>
+            </w:pPr>
+            <w:r>
+              <w:rPr>
+                <w:sz w:val="24"/>
+                <w:szCs w:val="24"/>
+              </w:rPr>
+              <w:t>200.40.50.100</w:t>
+            </w:r>
+          </w:p>
+        </w:tc>
+        <w:tc>
+          <w:tcPr>
+            <w:tcW w:w="1874" w:type="dxa"/>
+          </w:tcPr>
+          <w:p>
+            <w:pPr>
+              <w:tabs>
+                <w:tab w:val="left" w:pos="3852"/>
+              </w:tabs>
+              <w:rPr>
+                <w:sz w:val="24"/>
+                <w:szCs w:val="24"/>
+              </w:rPr>
+            </w:pPr>
+            <w:r>
+              <w:rPr>
+                <w:sz w:val="24"/>
+                <w:szCs w:val="24"/>
+              </w:rPr>
+              <w:t>200.40.50.</w:t>
+            </w:r>
+            <w:r>
+              <w:rPr>
+                <w:sz w:val="24"/>
+                <w:szCs w:val="24"/>
+              </w:rPr>
+              <w:t>101-200.40.50.102</w:t>
+            </w:r>
+          </w:p>
+        </w:tc>
+        <w:tc>
+          <w:tcPr>
+            <w:tcW w:w="1800" w:type="dxa"/>
+          </w:tcPr>
+          <w:p>
+            <w:pPr>
+              <w:tabs>
+                <w:tab w:val="left" w:pos="3852"/>
+              </w:tabs>
+              <w:rPr>
+                <w:sz w:val="24"/>
+                <w:szCs w:val="24"/>
+              </w:rPr>
+            </w:pPr>
+            <w:r>
+              <w:rPr>
+                <w:sz w:val="24"/>
+                <w:szCs w:val="24"/>
+              </w:rPr>
+              <w:t>200.40.50.</w:t>
+            </w:r>
+            <w:r>
+              <w:rPr>
+                <w:sz w:val="24"/>
+                <w:szCs w:val="24"/>
+              </w:rPr>
+              <w:t>103</w:t>
+            </w:r>
+          </w:p>
+        </w:tc>
+        <w:tc>
+          <w:tcPr>
+            <w:tcW w:w="1890" w:type="dxa"/>
+          </w:tcPr>
+          <w:p>
+            <w:pPr>
+              <w:tabs>
+                <w:tab w:val="left" w:pos="3852"/>
+              </w:tabs>
+              <w:rPr>
+                <w:sz w:val="24"/>
+                <w:szCs w:val="24"/>
+              </w:rPr>
+            </w:pPr>
+            <w:r>
+              <w:rPr>
+                <w:sz w:val="24"/>
+                <w:szCs w:val="24"/>
+              </w:rPr>
+              <w:t>255.255.255.252</w:t>
+            </w:r>
+          </w:p>
+        </w:tc>
+        <w:tc>
+          <w:tcPr>
+            <w:tcW w:w="1041" w:type="dxa"/>
+          </w:tcPr>
+          <w:p>
+            <w:pPr>
+              <w:tabs>
+                <w:tab w:val="left" w:pos="3852"/>
+              </w:tabs>
+              <w:rPr>
+                <w:sz w:val="24"/>
+                <w:szCs w:val="24"/>
+              </w:rPr>
+            </w:pPr>
+            <w:r>
+              <w:rPr>
+                <w:sz w:val="24"/>
+                <w:szCs w:val="24"/>
+              </w:rPr>
+              <w:t>2</w:t>
+            </w:r>
+          </w:p>
+        </w:tc>
+        <w:tc>
+          <w:tcPr>
+            <w:tcW w:w="1009" w:type="dxa"/>
+          </w:tcPr>
+          <w:p>
+            <w:pPr>
+              <w:tabs>
+                <w:tab w:val="left" w:pos="3852"/>
+              </w:tabs>
+              <w:rPr>
+                <w:sz w:val="24"/>
+                <w:szCs w:val="24"/>
+              </w:rPr>
+            </w:pPr>
+            <w:r>
+              <w:rPr>
+                <w:sz w:val="24"/>
+                <w:szCs w:val="24"/>
+              </w:rPr>
+              <w:t>64</w:t>
+            </w:r>
+          </w:p>
+        </w:tc>
+      </w:tr>
+    </w:tbl>
+    <w:p>
+      <w:pPr>
+        <w:tabs>
+          <w:tab w:val="left" w:pos="3852"/>
+        </w:tabs>
+        <w:rPr>
+          <w:sz w:val="24"/>
+          <w:szCs w:val="24"/>
+        </w:rPr>
+      </w:pPr>
+    </w:p>
+    <w:p>
+      <w:pPr>
+        <w:tabs>
+          <w:tab w:val="left" w:pos="3852"/>
+        </w:tabs>
+        <w:rPr>
+          <w:sz w:val="24"/>
+          <w:szCs w:val="24"/>
+        </w:rPr>
+      </w:pPr>
+    </w:p>
+    <w:p>
+      <w:pPr>
+        <w:tabs>
+          <w:tab w:val="left" w:pos="3852"/>
+        </w:tabs>
+        <w:rPr>
+          <w:sz w:val="24"/>
+          <w:szCs w:val="24"/>
+        </w:rPr>
+      </w:pPr>
+    </w:p>
+    <w:p>
+      <w:pPr>
+        <w:tabs>
+          <w:tab w:val="left" w:pos="3852"/>
+        </w:tabs>
+        <w:rPr>
+          <w:sz w:val="24"/>
+          <w:szCs w:val="24"/>
+        </w:rPr>
+      </w:pPr>
+    </w:p>
+    <w:p>
+      <w:pPr>
+        <w:tabs>
+          <w:tab w:val="left" w:pos="3852"/>
+        </w:tabs>
+        <w:rPr>
+          <w:sz w:val="24"/>
+          <w:szCs w:val="24"/>
+        </w:rPr>
+      </w:pPr>
+    </w:p>
+    <w:p>
+      <w:pPr>
+        <w:tabs>
+          <w:tab w:val="left" w:pos="3852"/>
+        </w:tabs>
+        <w:rPr>
+          <w:sz w:val="24"/>
+          <w:szCs w:val="24"/>
+        </w:rPr>
+      </w:pPr>
+    </w:p>
+    <w:p>
+      <w:pPr>
+        <w:tabs>
+          <w:tab w:val="left" w:pos="3852"/>
+        </w:tabs>
+        <w:rPr>
+          <w:sz w:val="24"/>
+          <w:szCs w:val="24"/>
+        </w:rPr>
+      </w:pPr>
+    </w:p>
+    <w:p>
+      <w:pPr>
+        <w:tabs>
+          <w:tab w:val="left" w:pos="3852"/>
+        </w:tabs>
+        <w:rPr>
+          <w:sz w:val="24"/>
+          <w:szCs w:val="24"/>
+        </w:rPr>
+      </w:pPr>
+    </w:p>
+    <w:p>
+      <w:pPr>
+        <w:tabs>
+          <w:tab w:val="left" w:pos="3852"/>
+        </w:tabs>
+        <w:rPr>
+          <w:sz w:val="24"/>
+          <w:szCs w:val="24"/>
+        </w:rPr>
+      </w:pPr>
+      <w:r>
+        <w:rPr>
+          <w:sz w:val="24"/>
+          <w:szCs w:val="24"/>
+        </w:rPr>
+        <w:lastRenderedPageBreak/>
+        <w:t>4-</w:t>
+      </w:r>
+    </w:p>
+    <w:tbl>
+      <w:tblPr>
+        <w:tblStyle w:val="TableGrid"/>
+        <w:tblW w:w="9577" w:type="dxa"/>
+        <w:tblLook w:val="04A0" w:firstRow="1" w:lastRow="0" w:firstColumn="1" w:lastColumn="0" w:noHBand="0" w:noVBand="1"/>
+      </w:tblPr>
+      <w:tblGrid>
+        <w:gridCol w:w="637"/>
+        <w:gridCol w:w="1615"/>
+        <w:gridCol w:w="1688"/>
+        <w:gridCol w:w="1151"/>
+        <w:gridCol w:w="1615"/>
+        <w:gridCol w:w="1858"/>
+        <w:gridCol w:w="1013"/>
+      </w:tblGrid>
+      <w:tr>
+        <w:trPr>
+          <w:trHeight w:val="1530"/>
+        </w:trPr>
+        <w:tc>
+          <w:tcPr>
+            <w:tcW w:w="705" w:type="dxa"/>
+          </w:tcPr>
+          <w:p>
+            <w:pPr>
+              <w:tabs>
+                <w:tab w:val="left" w:pos="3852"/>
+              </w:tabs>
+              <w:rPr>
+                <w:sz w:val="24"/>
+                <w:szCs w:val="24"/>
+              </w:rPr>
+            </w:pPr>
+            <w:r>
+              <w:t>Nº de sub-rede</w:t>
+            </w:r>
+          </w:p>
+        </w:tc>
+        <w:tc>
+          <w:tcPr>
+            <w:tcW w:w="1615" w:type="dxa"/>
+          </w:tcPr>
+          <w:p>
+            <w:pPr>
+              <w:tabs>
+                <w:tab w:val="left" w:pos="3852"/>
+              </w:tabs>
+              <w:rPr>
+                <w:sz w:val="24"/>
+                <w:szCs w:val="24"/>
+              </w:rPr>
+            </w:pPr>
+            <w:r>
+              <w:t>Endereço de sub-rede</w:t>
+            </w:r>
+          </w:p>
+        </w:tc>
+        <w:tc>
+          <w:tcPr>
+            <w:tcW w:w="1688" w:type="dxa"/>
+          </w:tcPr>
+          <w:p>
+            <w:pPr>
+              <w:tabs>
+                <w:tab w:val="left" w:pos="3852"/>
+              </w:tabs>
+              <w:rPr>
+                <w:sz w:val="24"/>
+                <w:szCs w:val="24"/>
+              </w:rPr>
+            </w:pPr>
+            <w:r>
+              <w:t>Gama de IPs endereçáveis por sub-rede</w:t>
+            </w:r>
+          </w:p>
+        </w:tc>
+        <w:tc>
+          <w:tcPr>
+            <w:tcW w:w="1172" w:type="dxa"/>
+          </w:tcPr>
+          <w:p>
+            <w:pPr>
+              <w:tabs>
+                <w:tab w:val="left" w:pos="3852"/>
+              </w:tabs>
+              <w:rPr>
+                <w:sz w:val="24"/>
+                <w:szCs w:val="24"/>
+              </w:rPr>
+            </w:pPr>
+            <w:r>
+              <w:t>Nº de endereços por sub-rede</w:t>
+            </w:r>
+          </w:p>
+        </w:tc>
+        <w:tc>
+          <w:tcPr>
+            <w:tcW w:w="1615" w:type="dxa"/>
+          </w:tcPr>
+          <w:p>
+            <w:pPr>
+              <w:tabs>
+                <w:tab w:val="left" w:pos="3852"/>
+              </w:tabs>
+              <w:rPr>
+                <w:sz w:val="24"/>
+                <w:szCs w:val="24"/>
+              </w:rPr>
+            </w:pPr>
+            <w:r>
+              <w:t>Endereço de Broadcast</w:t>
+            </w:r>
+          </w:p>
+        </w:tc>
+        <w:tc>
+          <w:tcPr>
+            <w:tcW w:w="1736" w:type="dxa"/>
+          </w:tcPr>
+          <w:p>
+            <w:pPr>
+              <w:tabs>
+                <w:tab w:val="left" w:pos="3852"/>
+              </w:tabs>
+              <w:rPr>
+                <w:sz w:val="24"/>
+                <w:szCs w:val="24"/>
+              </w:rPr>
+            </w:pPr>
+            <w:r>
+              <w:t>Máscara de sub-rede (decimal)</w:t>
+            </w:r>
+          </w:p>
+        </w:tc>
+        <w:tc>
+          <w:tcPr>
+            <w:tcW w:w="1046" w:type="dxa"/>
+          </w:tcPr>
+          <w:p>
+            <w:pPr>
+              <w:tabs>
+                <w:tab w:val="left" w:pos="3852"/>
+              </w:tabs>
+              <w:rPr>
+                <w:sz w:val="24"/>
+                <w:szCs w:val="24"/>
+              </w:rPr>
+            </w:pPr>
+            <w:r>
+              <w:t>Máscara de sub-rede (notação CIDR)</w:t>
+            </w:r>
+          </w:p>
+        </w:tc>
+      </w:tr>
+      <w:tr>
+        <w:trPr>
+          <w:trHeight w:val="326"/>
+        </w:trPr>
+        <w:tc>
+          <w:tcPr>
+            <w:tcW w:w="705" w:type="dxa"/>
+          </w:tcPr>
+          <w:p>
+            <w:pPr>
+              <w:tabs>
+                <w:tab w:val="left" w:pos="3852"/>
+              </w:tabs>
+              <w:rPr>
+                <w:sz w:val="24"/>
+                <w:szCs w:val="24"/>
+              </w:rPr>
+            </w:pPr>
+            <w:r>
+              <w:rPr>
+                <w:sz w:val="24"/>
+                <w:szCs w:val="24"/>
+              </w:rPr>
+              <w:t>1</w:t>
+            </w:r>
+          </w:p>
+        </w:tc>
+        <w:tc>
+          <w:tcPr>
+            <w:tcW w:w="1615" w:type="dxa"/>
+          </w:tcPr>
+          <w:p>
+            <w:pPr>
+              <w:tabs>
+                <w:tab w:val="left" w:pos="3852"/>
+              </w:tabs>
+              <w:rPr>
+                <w:sz w:val="24"/>
+                <w:szCs w:val="24"/>
+              </w:rPr>
+            </w:pPr>
+            <w:r>
+              <w:rPr>
+                <w:sz w:val="24"/>
+                <w:szCs w:val="24"/>
+              </w:rPr>
+              <w:t>192.168.1.0</w:t>
+            </w:r>
+          </w:p>
+        </w:tc>
+        <w:tc>
+          <w:tcPr>
+            <w:tcW w:w="1688" w:type="dxa"/>
+          </w:tcPr>
+          <w:p>
+            <w:pPr>
+              <w:tabs>
+                <w:tab w:val="left" w:pos="3852"/>
+              </w:tabs>
+              <w:rPr>
+                <w:sz w:val="24"/>
+                <w:szCs w:val="24"/>
+              </w:rPr>
+            </w:pPr>
+            <w:r>
+              <w:rPr>
+                <w:sz w:val="24"/>
+                <w:szCs w:val="24"/>
+              </w:rPr>
+              <w:t>192.168.1.1-192.168.1.62</w:t>
+            </w:r>
+          </w:p>
+        </w:tc>
+        <w:tc>
+          <w:tcPr>
+            <w:tcW w:w="1172" w:type="dxa"/>
+          </w:tcPr>
+          <w:p>
+            <w:pPr>
+              <w:tabs>
+                <w:tab w:val="left" w:pos="3852"/>
+              </w:tabs>
+              <w:rPr>
+                <w:sz w:val="24"/>
+                <w:szCs w:val="24"/>
+              </w:rPr>
+            </w:pPr>
+            <w:r>
+              <w:rPr>
+                <w:sz w:val="24"/>
+                <w:szCs w:val="24"/>
+              </w:rPr>
+              <w:t>64</w:t>
+            </w:r>
+          </w:p>
+        </w:tc>
+        <w:tc>
+          <w:tcPr>
+            <w:tcW w:w="1615" w:type="dxa"/>
+          </w:tcPr>
+          <w:p>
+            <w:pPr>
+              <w:tabs>
+                <w:tab w:val="left" w:pos="3852"/>
+              </w:tabs>
+              <w:rPr>
+                <w:sz w:val="24"/>
+                <w:szCs w:val="24"/>
+              </w:rPr>
+            </w:pPr>
+            <w:r>
+              <w:rPr>
+                <w:sz w:val="24"/>
+                <w:szCs w:val="24"/>
+              </w:rPr>
+              <w:t>192.168.1.63</w:t>
+            </w:r>
+          </w:p>
+        </w:tc>
+        <w:tc>
+          <w:tcPr>
+            <w:tcW w:w="1736" w:type="dxa"/>
+          </w:tcPr>
+          <w:p>
+            <w:pPr>
+              <w:tabs>
+                <w:tab w:val="left" w:pos="3852"/>
+              </w:tabs>
+              <w:rPr>
+                <w:sz w:val="24"/>
+                <w:szCs w:val="24"/>
+              </w:rPr>
+            </w:pPr>
+            <w:r>
+              <w:rPr>
+                <w:sz w:val="24"/>
+                <w:szCs w:val="24"/>
+              </w:rPr>
+              <w:t>255.255.255.</w:t>
+            </w:r>
+            <w:r>
+              <w:rPr>
+                <w:sz w:val="24"/>
+                <w:szCs w:val="24"/>
+              </w:rPr>
+              <w:t>192</w:t>
+            </w:r>
+          </w:p>
+        </w:tc>
+        <w:tc>
+          <w:tcPr>
+            <w:tcW w:w="1046" w:type="dxa"/>
+          </w:tcPr>
+          <w:p>
+            <w:pPr>
+              <w:tabs>
+                <w:tab w:val="left" w:pos="3852"/>
+              </w:tabs>
+              <w:rPr>
+                <w:sz w:val="24"/>
+                <w:szCs w:val="24"/>
+              </w:rPr>
+            </w:pPr>
+            <w:r>
+              <w:rPr>
+                <w:sz w:val="24"/>
+                <w:szCs w:val="24"/>
+              </w:rPr>
+              <w:t>/26</w:t>
+            </w:r>
+          </w:p>
+        </w:tc>
+      </w:tr>
+      <w:tr>
+        <w:trPr>
+          <w:trHeight w:val="343"/>
+        </w:trPr>
+        <w:tc>
+          <w:tcPr>
+            <w:tcW w:w="705" w:type="dxa"/>
+          </w:tcPr>
+          <w:p>
+            <w:pPr>
+              <w:tabs>
+                <w:tab w:val="left" w:pos="3852"/>
+              </w:tabs>
+              <w:rPr>
+                <w:sz w:val="24"/>
+                <w:szCs w:val="24"/>
+              </w:rPr>
+            </w:pPr>
+            <w:r>
+              <w:rPr>
+                <w:sz w:val="24"/>
+                <w:szCs w:val="24"/>
+              </w:rPr>
+              <w:t>2</w:t>
+            </w:r>
+          </w:p>
+        </w:tc>
+        <w:tc>
+          <w:tcPr>
+            <w:tcW w:w="1615" w:type="dxa"/>
+          </w:tcPr>
+          <w:p>
+            <w:pPr>
+              <w:tabs>
+                <w:tab w:val="left" w:pos="3852"/>
+              </w:tabs>
+              <w:rPr>
+                <w:sz w:val="24"/>
+                <w:szCs w:val="24"/>
+              </w:rPr>
+            </w:pPr>
+            <w:r>
+              <w:rPr>
+                <w:sz w:val="24"/>
+                <w:szCs w:val="24"/>
+              </w:rPr>
+              <w:t>192.168.1.</w:t>
+            </w:r>
+            <w:r>
+              <w:rPr>
+                <w:sz w:val="24"/>
+                <w:szCs w:val="24"/>
+              </w:rPr>
+              <w:t>64</w:t>
+            </w:r>
+          </w:p>
+        </w:tc>
+        <w:tc>
+          <w:tcPr>
+            <w:tcW w:w="1688" w:type="dxa"/>
+          </w:tcPr>
+          <w:p>
+            <w:pPr>
+              <w:tabs>
+                <w:tab w:val="left" w:pos="3852"/>
+              </w:tabs>
+              <w:rPr>
+                <w:sz w:val="24"/>
+                <w:szCs w:val="24"/>
+              </w:rPr>
+            </w:pPr>
+            <w:r>
+              <w:rPr>
+                <w:sz w:val="24"/>
+                <w:szCs w:val="24"/>
+              </w:rPr>
+              <w:t>192.168.1.65-192.168.1.126</w:t>
+            </w:r>
+          </w:p>
+        </w:tc>
+        <w:tc>
+          <w:tcPr>
+            <w:tcW w:w="1172" w:type="dxa"/>
+          </w:tcPr>
+          <w:p>
+            <w:pPr>
+              <w:tabs>
+                <w:tab w:val="left" w:pos="3852"/>
+              </w:tabs>
+              <w:rPr>
+                <w:sz w:val="24"/>
+                <w:szCs w:val="24"/>
+              </w:rPr>
+            </w:pPr>
+            <w:r>
+              <w:rPr>
+                <w:sz w:val="24"/>
+                <w:szCs w:val="24"/>
+              </w:rPr>
+              <w:t>64</w:t>
+            </w:r>
+          </w:p>
+        </w:tc>
+        <w:tc>
+          <w:tcPr>
+            <w:tcW w:w="1615" w:type="dxa"/>
+          </w:tcPr>
+          <w:p>
+            <w:pPr>
+              <w:tabs>
+                <w:tab w:val="left" w:pos="3852"/>
+              </w:tabs>
+              <w:rPr>
+                <w:sz w:val="24"/>
+                <w:szCs w:val="24"/>
+              </w:rPr>
+            </w:pPr>
+            <w:r>
+              <w:rPr>
+                <w:sz w:val="24"/>
+                <w:szCs w:val="24"/>
+              </w:rPr>
+              <w:t>192.168.1.127</w:t>
+            </w:r>
+          </w:p>
+        </w:tc>
+        <w:tc>
+          <w:tcPr>
+            <w:tcW w:w="1736" w:type="dxa"/>
+          </w:tcPr>
+          <w:p>
+            <w:pPr>
+              <w:tabs>
+                <w:tab w:val="left" w:pos="3852"/>
+              </w:tabs>
+              <w:rPr>
+                <w:sz w:val="24"/>
+                <w:szCs w:val="24"/>
+              </w:rPr>
+            </w:pPr>
+            <w:r>
+              <w:rPr>
+                <w:sz w:val="24"/>
+                <w:szCs w:val="24"/>
+              </w:rPr>
+              <w:t>255.255.255.</w:t>
+            </w:r>
+            <w:r>
+              <w:rPr>
+                <w:sz w:val="24"/>
+                <w:szCs w:val="24"/>
+              </w:rPr>
+              <w:t>192</w:t>
+            </w:r>
+          </w:p>
+        </w:tc>
+        <w:tc>
+          <w:tcPr>
+            <w:tcW w:w="1046" w:type="dxa"/>
+          </w:tcPr>
+          <w:p>
+            <w:pPr>
+              <w:tabs>
+                <w:tab w:val="left" w:pos="3852"/>
+              </w:tabs>
+              <w:rPr>
+                <w:sz w:val="24"/>
+                <w:szCs w:val="24"/>
+              </w:rPr>
+            </w:pPr>
+            <w:r>
+              <w:rPr>
+                <w:sz w:val="24"/>
+                <w:szCs w:val="24"/>
+              </w:rPr>
+              <w:t>/26</w:t>
+            </w:r>
+          </w:p>
+        </w:tc>
+      </w:tr>
+      <w:tr>
+        <w:trPr>
+          <w:trHeight w:val="326"/>
+        </w:trPr>
+        <w:tc>
+          <w:tcPr>
+            <w:tcW w:w="705" w:type="dxa"/>
+          </w:tcPr>
+          <w:p>
+            <w:pPr>
+              <w:tabs>
+                <w:tab w:val="left" w:pos="3852"/>
+              </w:tabs>
+              <w:rPr>
+                <w:sz w:val="24"/>
+                <w:szCs w:val="24"/>
+              </w:rPr>
+            </w:pPr>
+            <w:r>
+              <w:rPr>
+                <w:sz w:val="24"/>
+                <w:szCs w:val="24"/>
+              </w:rPr>
+              <w:t>3</w:t>
+            </w:r>
+          </w:p>
+        </w:tc>
+        <w:tc>
+          <w:tcPr>
+            <w:tcW w:w="1615" w:type="dxa"/>
+          </w:tcPr>
+          <w:p>
+            <w:pPr>
+              <w:tabs>
+                <w:tab w:val="left" w:pos="3852"/>
+              </w:tabs>
+              <w:rPr>
+                <w:sz w:val="24"/>
+                <w:szCs w:val="24"/>
+              </w:rPr>
+            </w:pPr>
+            <w:r>
+              <w:rPr>
+                <w:sz w:val="24"/>
+                <w:szCs w:val="24"/>
+              </w:rPr>
+              <w:t>192.168.1.128</w:t>
+            </w:r>
+          </w:p>
+        </w:tc>
+        <w:tc>
+          <w:tcPr>
+            <w:tcW w:w="1688" w:type="dxa"/>
+          </w:tcPr>
+          <w:p>
+            <w:pPr>
+              <w:tabs>
+                <w:tab w:val="left" w:pos="3852"/>
+              </w:tabs>
+              <w:rPr>
+                <w:sz w:val="24"/>
+                <w:szCs w:val="24"/>
+              </w:rPr>
+            </w:pPr>
+            <w:r>
+              <w:rPr>
+                <w:sz w:val="24"/>
+                <w:szCs w:val="24"/>
+              </w:rPr>
+              <w:t>192.168.1.129-192.168.1.190</w:t>
+            </w:r>
+          </w:p>
+        </w:tc>
+        <w:tc>
+          <w:tcPr>
+            <w:tcW w:w="1172" w:type="dxa"/>
+          </w:tcPr>
+          <w:p>
+            <w:pPr>
+              <w:tabs>
+                <w:tab w:val="left" w:pos="3852"/>
+              </w:tabs>
+              <w:rPr>
+                <w:sz w:val="24"/>
+                <w:szCs w:val="24"/>
+              </w:rPr>
+            </w:pPr>
+            <w:r>
+              <w:rPr>
+                <w:sz w:val="24"/>
+                <w:szCs w:val="24"/>
+              </w:rPr>
+              <w:t>64</w:t>
+            </w:r>
+          </w:p>
+        </w:tc>
+        <w:tc>
+          <w:tcPr>
+            <w:tcW w:w="1615" w:type="dxa"/>
+          </w:tcPr>
+          <w:p>
+            <w:pPr>
+              <w:tabs>
+                <w:tab w:val="left" w:pos="3852"/>
+              </w:tabs>
+              <w:rPr>
+                <w:sz w:val="24"/>
+                <w:szCs w:val="24"/>
+              </w:rPr>
+            </w:pPr>
+            <w:r>
+              <w:rPr>
+                <w:sz w:val="24"/>
+                <w:szCs w:val="24"/>
+              </w:rPr>
+              <w:t>192.168.1.191</w:t>
+            </w:r>
+          </w:p>
+        </w:tc>
+        <w:tc>
+          <w:tcPr>
+            <w:tcW w:w="1736" w:type="dxa"/>
+          </w:tcPr>
+          <w:p>
+            <w:pPr>
+              <w:tabs>
+                <w:tab w:val="left" w:pos="3852"/>
+              </w:tabs>
+              <w:rPr>
+                <w:sz w:val="24"/>
+                <w:szCs w:val="24"/>
+              </w:rPr>
+            </w:pPr>
+            <w:r>
+              <w:rPr>
+                <w:sz w:val="24"/>
+                <w:szCs w:val="24"/>
+              </w:rPr>
+              <w:t>255.255.255.</w:t>
+            </w:r>
+            <w:r>
+              <w:rPr>
+                <w:sz w:val="24"/>
+                <w:szCs w:val="24"/>
+              </w:rPr>
+              <w:t>192</w:t>
+            </w:r>
+          </w:p>
+        </w:tc>
+        <w:tc>
+          <w:tcPr>
+            <w:tcW w:w="1046" w:type="dxa"/>
+          </w:tcPr>
+          <w:p>
+            <w:pPr>
+              <w:tabs>
+                <w:tab w:val="left" w:pos="3852"/>
+              </w:tabs>
+              <w:rPr>
+                <w:sz w:val="24"/>
+                <w:szCs w:val="24"/>
+              </w:rPr>
+            </w:pPr>
+            <w:r>
+              <w:rPr>
+                <w:sz w:val="24"/>
+                <w:szCs w:val="24"/>
+              </w:rPr>
+              <w:t>/26</w:t>
+            </w:r>
+          </w:p>
+        </w:tc>
+      </w:tr>
+      <w:tr>
+        <w:trPr>
+          <w:trHeight w:val="326"/>
+        </w:trPr>
+        <w:tc>
+          <w:tcPr>
+            <w:tcW w:w="705" w:type="dxa"/>
+          </w:tcPr>
+          <w:p>
+            <w:pPr>
+              <w:tabs>
+                <w:tab w:val="left" w:pos="3852"/>
+              </w:tabs>
+              <w:rPr>
+                <w:sz w:val="24"/>
+                <w:szCs w:val="24"/>
+              </w:rPr>
+            </w:pPr>
+            <w:r>
+              <w:rPr>
+                <w:sz w:val="24"/>
+                <w:szCs w:val="24"/>
+              </w:rPr>
+              <w:t>4</w:t>
+            </w:r>
+          </w:p>
+        </w:tc>
+        <w:tc>
+          <w:tcPr>
+            <w:tcW w:w="1615" w:type="dxa"/>
+          </w:tcPr>
+          <w:p>
+            <w:pPr>
+              <w:tabs>
+                <w:tab w:val="left" w:pos="3852"/>
+              </w:tabs>
+              <w:rPr>
+                <w:sz w:val="24"/>
+                <w:szCs w:val="24"/>
+              </w:rPr>
+            </w:pPr>
+            <w:r>
+              <w:rPr>
+                <w:sz w:val="24"/>
+                <w:szCs w:val="24"/>
+              </w:rPr>
+              <w:t>192.168.1.192</w:t>
+            </w:r>
+          </w:p>
+        </w:tc>
+        <w:tc>
+          <w:tcPr>
+            <w:tcW w:w="1688" w:type="dxa"/>
+          </w:tcPr>
+          <w:p>
+            <w:pPr>
+              <w:tabs>
+                <w:tab w:val="left" w:pos="3852"/>
+              </w:tabs>
+              <w:rPr>
+                <w:sz w:val="24"/>
+                <w:szCs w:val="24"/>
+              </w:rPr>
+            </w:pPr>
+            <w:r>
+              <w:rPr>
+                <w:sz w:val="24"/>
+                <w:szCs w:val="24"/>
+              </w:rPr>
+              <w:t>192.168.1.193-192.168.1.254</w:t>
+            </w:r>
+          </w:p>
+        </w:tc>
+        <w:tc>
+          <w:tcPr>
+            <w:tcW w:w="1172" w:type="dxa"/>
+          </w:tcPr>
+          <w:p>
+            <w:pPr>
+              <w:tabs>
+                <w:tab w:val="left" w:pos="3852"/>
+              </w:tabs>
+              <w:rPr>
+                <w:sz w:val="24"/>
+                <w:szCs w:val="24"/>
+              </w:rPr>
+            </w:pPr>
+            <w:r>
+              <w:rPr>
+                <w:sz w:val="24"/>
+                <w:szCs w:val="24"/>
+              </w:rPr>
+              <w:t>64</w:t>
+            </w:r>
+          </w:p>
+        </w:tc>
+        <w:tc>
+          <w:tcPr>
+            <w:tcW w:w="1615" w:type="dxa"/>
+          </w:tcPr>
+          <w:p>
+            <w:pPr>
+              <w:tabs>
+                <w:tab w:val="left" w:pos="3852"/>
+              </w:tabs>
+              <w:rPr>
+                <w:sz w:val="24"/>
+                <w:szCs w:val="24"/>
+              </w:rPr>
+            </w:pPr>
+            <w:r>
+              <w:rPr>
+                <w:sz w:val="24"/>
+                <w:szCs w:val="24"/>
+              </w:rPr>
+              <w:t>192.168.1.255</w:t>
+            </w:r>
+          </w:p>
+        </w:tc>
+        <w:tc>
+          <w:tcPr>
+            <w:tcW w:w="1736" w:type="dxa"/>
+          </w:tcPr>
+          <w:p>
+            <w:pPr>
+              <w:tabs>
+                <w:tab w:val="left" w:pos="3852"/>
+              </w:tabs>
+              <w:rPr>
+                <w:sz w:val="24"/>
+                <w:szCs w:val="24"/>
+              </w:rPr>
+            </w:pPr>
+            <w:r>
+              <w:rPr>
+                <w:sz w:val="24"/>
+                <w:szCs w:val="24"/>
+              </w:rPr>
+              <w:t>255.255.255.</w:t>
+            </w:r>
+            <w:r>
+              <w:rPr>
+                <w:sz w:val="24"/>
+                <w:szCs w:val="24"/>
+              </w:rPr>
+              <w:t>192</w:t>
+            </w:r>
+          </w:p>
+        </w:tc>
+        <w:tc>
+          <w:tcPr>
+            <w:tcW w:w="1046" w:type="dxa"/>
+          </w:tcPr>
+          <w:p>
+            <w:pPr>
+              <w:tabs>
+                <w:tab w:val="left" w:pos="3852"/>
+              </w:tabs>
+              <w:rPr>
+                <w:sz w:val="24"/>
+                <w:szCs w:val="24"/>
+              </w:rPr>
+            </w:pPr>
+            <w:r>
+              <w:rPr>
+                <w:sz w:val="24"/>
+                <w:szCs w:val="24"/>
+              </w:rPr>
+              <w:t>/26</w:t>
+            </w:r>
+          </w:p>
+        </w:tc>
+      </w:tr>
+    </w:tbl>
+    <w:p>
+      <w:pPr>
+        <w:tabs>
+          <w:tab w:val="left" w:pos="3852"/>
+        </w:tabs>
+        <w:rPr>
+          <w:sz w:val="24"/>
+          <w:szCs w:val="24"/>
+        </w:rPr>
+      </w:pPr>
+    </w:p>
+    <w:tbl>
+      <w:tblPr>
+        <w:tblStyle w:val="TableGrid"/>
+        <w:tblpPr w:leftFromText="141" w:rightFromText="141" w:vertAnchor="text" w:horzAnchor="margin" w:tblpXSpec="center" w:tblpY="380"/>
+        <w:tblW w:w="10347" w:type="dxa"/>
+        <w:tblLook w:val="04A0" w:firstRow="1" w:lastRow="0" w:firstColumn="1" w:lastColumn="0" w:noHBand="0" w:noVBand="1"/>
+      </w:tblPr>
+      <w:tblGrid>
+        <w:gridCol w:w="610"/>
+        <w:gridCol w:w="628"/>
+        <w:gridCol w:w="1251"/>
+        <w:gridCol w:w="1148"/>
+        <w:gridCol w:w="1858"/>
+        <w:gridCol w:w="1931"/>
+        <w:gridCol w:w="1858"/>
+        <w:gridCol w:w="1858"/>
+        <w:gridCol w:w="1008"/>
+      </w:tblGrid>
+      <w:tr>
+        <w:trPr>
+          <w:trHeight w:val="1642"/>
+        </w:trPr>
+        <w:tc>
+          <w:tcPr>
+            <w:tcW w:w="997" w:type="dxa"/>
+          </w:tcPr>
+          <w:p>
+            <w:pPr>
+              <w:tabs>
+                <w:tab w:val="left" w:pos="3852"/>
+              </w:tabs>
+            </w:pPr>
+          </w:p>
+        </w:tc>
+        <w:tc>
+          <w:tcPr>
+            <w:tcW w:w="628" w:type="dxa"/>
+          </w:tcPr>
+          <w:p>
+            <w:pPr>
+              <w:tabs>
+                <w:tab w:val="left" w:pos="3852"/>
+              </w:tabs>
+              <w:rPr>
+                <w:sz w:val="24"/>
+                <w:szCs w:val="24"/>
+              </w:rPr>
+            </w:pPr>
+            <w:r>
+              <w:t>ID da sub-rede</w:t>
+            </w:r>
+          </w:p>
+        </w:tc>
+        <w:tc>
+          <w:tcPr>
+            <w:tcW w:w="1359" w:type="dxa"/>
+          </w:tcPr>
+          <w:p>
+            <w:pPr>
+              <w:tabs>
+                <w:tab w:val="left" w:pos="3852"/>
+              </w:tabs>
+              <w:rPr>
+                <w:sz w:val="24"/>
+                <w:szCs w:val="24"/>
+              </w:rPr>
+            </w:pPr>
+            <w:r>
+              <w:t>Nº hosts necessários</w:t>
+            </w:r>
+          </w:p>
+        </w:tc>
+        <w:tc>
+          <w:tcPr>
+            <w:tcW w:w="1247" w:type="dxa"/>
+          </w:tcPr>
+          <w:p>
+            <w:pPr>
+              <w:tabs>
+                <w:tab w:val="left" w:pos="3852"/>
+              </w:tabs>
+              <w:rPr>
+                <w:sz w:val="24"/>
+                <w:szCs w:val="24"/>
+              </w:rPr>
+            </w:pPr>
+            <w:r>
+              <w:t>Nº de endereços alocados</w:t>
+            </w:r>
+          </w:p>
+        </w:tc>
+        <w:tc>
+          <w:tcPr>
+            <w:tcW w:w="1153" w:type="dxa"/>
+          </w:tcPr>
+          <w:p>
+            <w:pPr>
+              <w:tabs>
+                <w:tab w:val="left" w:pos="3852"/>
+              </w:tabs>
+              <w:rPr>
+                <w:sz w:val="24"/>
+                <w:szCs w:val="24"/>
+              </w:rPr>
+            </w:pPr>
+            <w:r>
+              <w:t>Endereço de sub-rede</w:t>
+            </w:r>
+          </w:p>
+        </w:tc>
+        <w:tc>
+          <w:tcPr>
+            <w:tcW w:w="1518" w:type="dxa"/>
+          </w:tcPr>
+          <w:p>
+            <w:pPr>
+              <w:tabs>
+                <w:tab w:val="left" w:pos="3852"/>
+              </w:tabs>
+              <w:rPr>
+                <w:sz w:val="24"/>
+                <w:szCs w:val="24"/>
+              </w:rPr>
+            </w:pPr>
+            <w:r>
+              <w:t>Gama de IPs endereçáveis por sub-rede</w:t>
+            </w:r>
+          </w:p>
+        </w:tc>
+        <w:tc>
+          <w:tcPr>
+            <w:tcW w:w="1205" w:type="dxa"/>
+          </w:tcPr>
+          <w:p>
+            <w:pPr>
+              <w:tabs>
+                <w:tab w:val="left" w:pos="3852"/>
+              </w:tabs>
+              <w:rPr>
+                <w:sz w:val="24"/>
+                <w:szCs w:val="24"/>
+              </w:rPr>
+            </w:pPr>
+            <w:r>
+              <w:t>Endereço de Broadcast</w:t>
+            </w:r>
+          </w:p>
+        </w:tc>
+        <w:tc>
+          <w:tcPr>
+            <w:tcW w:w="1142" w:type="dxa"/>
+          </w:tcPr>
+          <w:p>
+            <w:pPr>
+              <w:tabs>
+                <w:tab w:val="left" w:pos="3852"/>
+              </w:tabs>
+              <w:rPr>
+                <w:sz w:val="24"/>
+                <w:szCs w:val="24"/>
+              </w:rPr>
+            </w:pPr>
+            <w:r>
+              <w:t>Máscara de sub-rede (decimal)</w:t>
+            </w:r>
+          </w:p>
+        </w:tc>
+        <w:tc>
+          <w:tcPr>
+            <w:tcW w:w="1098" w:type="dxa"/>
+          </w:tcPr>
+          <w:p>
+            <w:pPr>
+              <w:tabs>
+                <w:tab w:val="left" w:pos="3852"/>
+              </w:tabs>
+              <w:rPr>
+                <w:sz w:val="24"/>
+                <w:szCs w:val="24"/>
+              </w:rPr>
+            </w:pPr>
+            <w:r>
+              <w:t>Máscara de sub-rede (notação CIDR)</w:t>
+            </w:r>
+          </w:p>
+        </w:tc>
+      </w:tr>
+      <w:tr>
+        <w:trPr>
+          <w:trHeight w:val="719"/>
+        </w:trPr>
+        <w:tc>
+          <w:tcPr>
+            <w:tcW w:w="997" w:type="dxa"/>
+          </w:tcPr>
+          <w:p>
+            <w:pPr>
+              <w:tabs>
+                <w:tab w:val="left" w:pos="3852"/>
+              </w:tabs>
+              <w:rPr>
+                <w:sz w:val="24"/>
+                <w:szCs w:val="24"/>
+              </w:rPr>
+            </w:pPr>
+            <w:r>
+              <w:rPr>
+                <w:sz w:val="24"/>
+                <w:szCs w:val="24"/>
+              </w:rPr>
+              <w:t>Dep A</w:t>
+            </w:r>
+          </w:p>
+        </w:tc>
+        <w:tc>
+          <w:tcPr>
+            <w:tcW w:w="628" w:type="dxa"/>
+          </w:tcPr>
+          <w:p>
+            <w:pPr>
+              <w:tabs>
+                <w:tab w:val="left" w:pos="3852"/>
+              </w:tabs>
+              <w:rPr>
+                <w:sz w:val="24"/>
+                <w:szCs w:val="24"/>
+              </w:rPr>
+            </w:pPr>
+            <w:r>
+              <w:rPr>
+                <w:sz w:val="24"/>
+                <w:szCs w:val="24"/>
+              </w:rPr>
+              <w:t>3</w:t>
+            </w:r>
+          </w:p>
+        </w:tc>
+        <w:tc>
+          <w:tcPr>
+            <w:tcW w:w="1359" w:type="dxa"/>
+          </w:tcPr>
+          <w:p>
+            <w:pPr>
+              <w:tabs>
+                <w:tab w:val="left" w:pos="3852"/>
+              </w:tabs>
+              <w:rPr>
+                <w:sz w:val="24"/>
+                <w:szCs w:val="24"/>
+              </w:rPr>
+            </w:pPr>
+            <w:r>
+              <w:rPr>
+                <w:sz w:val="24"/>
+                <w:szCs w:val="24"/>
+              </w:rPr>
+              <w:t>15</w:t>
+            </w:r>
+          </w:p>
+        </w:tc>
+        <w:tc>
+          <w:tcPr>
+            <w:tcW w:w="1247" w:type="dxa"/>
+          </w:tcPr>
+          <w:p>
+            <w:pPr>
+              <w:tabs>
+                <w:tab w:val="left" w:pos="3852"/>
+              </w:tabs>
+              <w:rPr>
+                <w:sz w:val="24"/>
+                <w:szCs w:val="24"/>
+              </w:rPr>
+            </w:pPr>
+            <w:r>
+              <w:rPr>
+                <w:sz w:val="24"/>
+                <w:szCs w:val="24"/>
+              </w:rPr>
+              <w:t>32</w:t>
+            </w:r>
+          </w:p>
+        </w:tc>
+        <w:tc>
+          <w:tcPr>
+            <w:tcW w:w="1153" w:type="dxa"/>
+          </w:tcPr>
+          <w:p>
+            <w:pPr>
+              <w:tabs>
+                <w:tab w:val="left" w:pos="3852"/>
+              </w:tabs>
+              <w:rPr>
+                <w:sz w:val="24"/>
+                <w:szCs w:val="24"/>
+              </w:rPr>
+            </w:pPr>
+            <w:r>
+              <w:rPr>
+                <w:sz w:val="24"/>
+                <w:szCs w:val="24"/>
+              </w:rPr>
+              <w:t>192.168.100.128</w:t>
+            </w:r>
+          </w:p>
+        </w:tc>
+        <w:tc>
+          <w:tcPr>
+            <w:tcW w:w="1518" w:type="dxa"/>
+          </w:tcPr>
+          <w:p>
+            <w:pPr>
+              <w:tabs>
+                <w:tab w:val="left" w:pos="3852"/>
+              </w:tabs>
+              <w:rPr>
+                <w:sz w:val="24"/>
+                <w:szCs w:val="24"/>
+              </w:rPr>
+            </w:pPr>
+            <w:r>
+              <w:rPr>
+                <w:sz w:val="24"/>
+                <w:szCs w:val="24"/>
+              </w:rPr>
+              <w:t>192.168.100.129-192.168.100.158</w:t>
+            </w:r>
+          </w:p>
+        </w:tc>
+        <w:tc>
+          <w:tcPr>
+            <w:tcW w:w="1205" w:type="dxa"/>
+          </w:tcPr>
+          <w:p>
+            <w:pPr>
+              <w:tabs>
+                <w:tab w:val="left" w:pos="3852"/>
+              </w:tabs>
+              <w:rPr>
+                <w:sz w:val="24"/>
+                <w:szCs w:val="24"/>
+              </w:rPr>
+            </w:pPr>
+            <w:r>
+              <w:rPr>
+                <w:sz w:val="24"/>
+                <w:szCs w:val="24"/>
+              </w:rPr>
+              <w:t>192.168.100.159</w:t>
+            </w:r>
+          </w:p>
+        </w:tc>
+        <w:tc>
+          <w:tcPr>
+            <w:tcW w:w="1142" w:type="dxa"/>
+          </w:tcPr>
+          <w:p>
+            <w:pPr>
+              <w:tabs>
+                <w:tab w:val="left" w:pos="3852"/>
+              </w:tabs>
+              <w:rPr>
+                <w:sz w:val="24"/>
+                <w:szCs w:val="24"/>
+              </w:rPr>
+            </w:pPr>
+            <w:r>
+              <w:rPr>
+                <w:sz w:val="24"/>
+                <w:szCs w:val="24"/>
+              </w:rPr>
+              <w:t>255.255.255.224</w:t>
+            </w:r>
+          </w:p>
+        </w:tc>
+        <w:tc>
+          <w:tcPr>
+            <w:tcW w:w="1098" w:type="dxa"/>
+          </w:tcPr>
+          <w:p>
+            <w:pPr>
+              <w:tabs>
+                <w:tab w:val="left" w:pos="3852"/>
+              </w:tabs>
+              <w:rPr>
+                <w:sz w:val="24"/>
+                <w:szCs w:val="24"/>
+              </w:rPr>
+            </w:pPr>
+            <w:r>
+              <w:rPr>
+                <w:sz w:val="24"/>
+                <w:szCs w:val="24"/>
+              </w:rPr>
+              <w:t>/27</w:t>
+            </w:r>
+          </w:p>
+        </w:tc>
+      </w:tr>
+      <w:tr>
+        <w:trPr>
+          <w:trHeight w:val="719"/>
+        </w:trPr>
+        <w:tc>
+          <w:tcPr>
+            <w:tcW w:w="997" w:type="dxa"/>
+          </w:tcPr>
+          <w:p>
+            <w:pPr>
+              <w:tabs>
+                <w:tab w:val="left" w:pos="3852"/>
+              </w:tabs>
+              <w:rPr>
+                <w:sz w:val="24"/>
+                <w:szCs w:val="24"/>
+              </w:rPr>
+            </w:pPr>
+            <w:r>
+              <w:rPr>
+                <w:sz w:val="24"/>
+                <w:szCs w:val="24"/>
+              </w:rPr>
+              <w:t>Dep B</w:t>
+            </w:r>
+          </w:p>
+        </w:tc>
+        <w:tc>
+          <w:tcPr>
+            <w:tcW w:w="628" w:type="dxa"/>
+          </w:tcPr>
+          <w:p>
+            <w:pPr>
+              <w:tabs>
+                <w:tab w:val="left" w:pos="3852"/>
+              </w:tabs>
+              <w:rPr>
+                <w:sz w:val="24"/>
+                <w:szCs w:val="24"/>
+              </w:rPr>
+            </w:pPr>
+            <w:r>
+              <w:rPr>
+                <w:sz w:val="24"/>
+                <w:szCs w:val="24"/>
+              </w:rPr>
+              <w:t>1</w:t>
+            </w:r>
+          </w:p>
+        </w:tc>
+        <w:tc>
+          <w:tcPr>
+            <w:tcW w:w="1359" w:type="dxa"/>
+          </w:tcPr>
+          <w:p>
+            <w:pPr>
+              <w:tabs>
+                <w:tab w:val="left" w:pos="3852"/>
+              </w:tabs>
+              <w:rPr>
+                <w:sz w:val="24"/>
+                <w:szCs w:val="24"/>
+              </w:rPr>
+            </w:pPr>
+            <w:r>
+              <w:rPr>
+                <w:sz w:val="24"/>
+                <w:szCs w:val="24"/>
+              </w:rPr>
+              <w:t>50</w:t>
+            </w:r>
+          </w:p>
+        </w:tc>
+        <w:tc>
+          <w:tcPr>
+            <w:tcW w:w="1247" w:type="dxa"/>
+          </w:tcPr>
+          <w:p>
+            <w:pPr>
+              <w:tabs>
+                <w:tab w:val="left" w:pos="3852"/>
+              </w:tabs>
+              <w:rPr>
+                <w:sz w:val="24"/>
+                <w:szCs w:val="24"/>
+              </w:rPr>
+            </w:pPr>
+            <w:r>
+              <w:rPr>
+                <w:sz w:val="24"/>
+                <w:szCs w:val="24"/>
+              </w:rPr>
+              <w:t>64</w:t>
+            </w:r>
+          </w:p>
+        </w:tc>
+        <w:tc>
+          <w:tcPr>
+            <w:tcW w:w="1153" w:type="dxa"/>
+          </w:tcPr>
+          <w:p>
+            <w:pPr>
+              <w:tabs>
+                <w:tab w:val="left" w:pos="3852"/>
+              </w:tabs>
+              <w:rPr>
+                <w:sz w:val="24"/>
+                <w:szCs w:val="24"/>
+              </w:rPr>
+            </w:pPr>
+            <w:r>
+              <w:t>192.168.100.0</w:t>
+            </w:r>
+          </w:p>
+        </w:tc>
+        <w:tc>
+          <w:tcPr>
+            <w:tcW w:w="1518" w:type="dxa"/>
+          </w:tcPr>
+          <w:p>
+            <w:pPr>
+              <w:tabs>
+                <w:tab w:val="left" w:pos="3852"/>
+              </w:tabs>
+              <w:rPr>
+                <w:sz w:val="24"/>
+                <w:szCs w:val="24"/>
+              </w:rPr>
+            </w:pPr>
+            <w:r>
+              <w:rPr>
+                <w:sz w:val="24"/>
+                <w:szCs w:val="24"/>
+              </w:rPr>
+              <w:t>192.168.100.1-192.168.100.62</w:t>
+            </w:r>
+          </w:p>
+        </w:tc>
+        <w:tc>
+          <w:tcPr>
+            <w:tcW w:w="1205" w:type="dxa"/>
+          </w:tcPr>
+          <w:p>
+            <w:pPr>
+              <w:tabs>
+                <w:tab w:val="left" w:pos="3852"/>
+              </w:tabs>
+              <w:rPr>
+                <w:sz w:val="24"/>
+                <w:szCs w:val="24"/>
+              </w:rPr>
+            </w:pPr>
+            <w:r>
+              <w:rPr>
+                <w:sz w:val="24"/>
+                <w:szCs w:val="24"/>
+              </w:rPr>
+              <w:t>192.168.100.63</w:t>
+            </w:r>
+          </w:p>
+        </w:tc>
+        <w:tc>
+          <w:tcPr>
+            <w:tcW w:w="1142" w:type="dxa"/>
+          </w:tcPr>
+          <w:p>
+            <w:pPr>
+              <w:tabs>
+                <w:tab w:val="left" w:pos="3852"/>
+              </w:tabs>
+              <w:rPr>
+                <w:sz w:val="24"/>
+                <w:szCs w:val="24"/>
+              </w:rPr>
+            </w:pPr>
+            <w:r>
+              <w:rPr>
+                <w:sz w:val="24"/>
+                <w:szCs w:val="24"/>
+              </w:rPr>
+              <w:t>255.255.255.192</w:t>
+            </w:r>
+          </w:p>
+        </w:tc>
+        <w:tc>
+          <w:tcPr>
+            <w:tcW w:w="1098" w:type="dxa"/>
+          </w:tcPr>
+          <w:p>
+            <w:pPr>
+              <w:tabs>
+                <w:tab w:val="left" w:pos="3852"/>
+              </w:tabs>
+              <w:rPr>
+                <w:sz w:val="24"/>
+                <w:szCs w:val="24"/>
+              </w:rPr>
+            </w:pPr>
+            <w:r>
+              <w:rPr>
+                <w:sz w:val="24"/>
+                <w:szCs w:val="24"/>
+              </w:rPr>
+              <w:t>/26</w:t>
+            </w:r>
+          </w:p>
+        </w:tc>
+      </w:tr>
+      <w:tr>
+        <w:trPr>
+          <w:trHeight w:val="701"/>
+        </w:trPr>
+        <w:tc>
+          <w:tcPr>
+            <w:tcW w:w="997" w:type="dxa"/>
+          </w:tcPr>
+          <w:p>
+            <w:pPr>
+              <w:tabs>
+                <w:tab w:val="left" w:pos="3852"/>
+              </w:tabs>
+              <w:rPr>
+                <w:sz w:val="24"/>
+                <w:szCs w:val="24"/>
+              </w:rPr>
+            </w:pPr>
+            <w:r>
+              <w:rPr>
+                <w:sz w:val="24"/>
+                <w:szCs w:val="24"/>
+              </w:rPr>
+              <w:t>Dep C</w:t>
+            </w:r>
+          </w:p>
+        </w:tc>
+        <w:tc>
+          <w:tcPr>
+            <w:tcW w:w="628" w:type="dxa"/>
+          </w:tcPr>
+          <w:p>
+            <w:pPr>
+              <w:tabs>
+                <w:tab w:val="left" w:pos="3852"/>
+              </w:tabs>
+              <w:rPr>
+                <w:sz w:val="24"/>
+                <w:szCs w:val="24"/>
+              </w:rPr>
+            </w:pPr>
+            <w:r>
+              <w:rPr>
+                <w:sz w:val="24"/>
+                <w:szCs w:val="24"/>
+              </w:rPr>
+              <w:t>2</w:t>
+            </w:r>
+          </w:p>
+        </w:tc>
+        <w:tc>
+          <w:tcPr>
+            <w:tcW w:w="1359" w:type="dxa"/>
+          </w:tcPr>
+          <w:p>
+            <w:pPr>
+              <w:tabs>
+                <w:tab w:val="left" w:pos="3852"/>
+              </w:tabs>
+              <w:rPr>
+                <w:sz w:val="24"/>
+                <w:szCs w:val="24"/>
+              </w:rPr>
+            </w:pPr>
+            <w:r>
+              <w:rPr>
+                <w:sz w:val="24"/>
+                <w:szCs w:val="24"/>
+              </w:rPr>
+              <w:t>32</w:t>
+            </w:r>
+          </w:p>
+        </w:tc>
+        <w:tc>
+          <w:tcPr>
+            <w:tcW w:w="1247" w:type="dxa"/>
+          </w:tcPr>
+          <w:p>
+            <w:pPr>
+              <w:tabs>
+                <w:tab w:val="left" w:pos="3852"/>
+              </w:tabs>
+              <w:rPr>
+                <w:sz w:val="24"/>
+                <w:szCs w:val="24"/>
+              </w:rPr>
+            </w:pPr>
+            <w:r>
+              <w:rPr>
+                <w:sz w:val="24"/>
+                <w:szCs w:val="24"/>
+              </w:rPr>
+              <w:t>64</w:t>
+            </w:r>
+          </w:p>
+        </w:tc>
+        <w:tc>
+          <w:tcPr>
+            <w:tcW w:w="1153" w:type="dxa"/>
+          </w:tcPr>
+          <w:p>
+            <w:pPr>
+              <w:tabs>
+                <w:tab w:val="left" w:pos="3852"/>
+              </w:tabs>
+              <w:rPr>
+                <w:sz w:val="24"/>
+                <w:szCs w:val="24"/>
+              </w:rPr>
+            </w:pPr>
+            <w:r>
+              <w:rPr>
+                <w:sz w:val="24"/>
+                <w:szCs w:val="24"/>
+              </w:rPr>
+              <w:t>192.168.100.64</w:t>
+            </w:r>
+          </w:p>
+        </w:tc>
+        <w:tc>
+          <w:tcPr>
+            <w:tcW w:w="1518" w:type="dxa"/>
+          </w:tcPr>
+          <w:p>
+            <w:pPr>
+              <w:tabs>
+                <w:tab w:val="left" w:pos="3852"/>
+              </w:tabs>
+              <w:rPr>
+                <w:sz w:val="24"/>
+                <w:szCs w:val="24"/>
+              </w:rPr>
+            </w:pPr>
+            <w:r>
+              <w:rPr>
+                <w:sz w:val="24"/>
+                <w:szCs w:val="24"/>
+              </w:rPr>
+              <w:t>192.168.100.65-192.168.100.126</w:t>
+            </w:r>
+          </w:p>
+        </w:tc>
+        <w:tc>
+          <w:tcPr>
+            <w:tcW w:w="1205" w:type="dxa"/>
+          </w:tcPr>
+          <w:p>
+            <w:pPr>
+              <w:tabs>
+                <w:tab w:val="left" w:pos="3852"/>
+              </w:tabs>
+              <w:rPr>
+                <w:sz w:val="24"/>
+                <w:szCs w:val="24"/>
+              </w:rPr>
+            </w:pPr>
+            <w:r>
+              <w:rPr>
+                <w:sz w:val="24"/>
+                <w:szCs w:val="24"/>
+              </w:rPr>
+              <w:t>192.168.100.127</w:t>
+            </w:r>
+          </w:p>
+        </w:tc>
+        <w:tc>
+          <w:tcPr>
+            <w:tcW w:w="1142" w:type="dxa"/>
+          </w:tcPr>
+          <w:p>
+            <w:pPr>
+              <w:tabs>
+                <w:tab w:val="left" w:pos="3852"/>
+              </w:tabs>
+              <w:rPr>
+                <w:sz w:val="24"/>
+                <w:szCs w:val="24"/>
+              </w:rPr>
+            </w:pPr>
+            <w:r>
+              <w:rPr>
+                <w:sz w:val="24"/>
+                <w:szCs w:val="24"/>
+              </w:rPr>
+              <w:t>255.255.255.192</w:t>
+            </w:r>
+          </w:p>
+        </w:tc>
+        <w:tc>
+          <w:tcPr>
+            <w:tcW w:w="1098" w:type="dxa"/>
+          </w:tcPr>
+          <w:p>
+            <w:pPr>
+              <w:tabs>
+                <w:tab w:val="left" w:pos="3852"/>
+              </w:tabs>
+              <w:rPr>
+                <w:sz w:val="24"/>
+                <w:szCs w:val="24"/>
+              </w:rPr>
+            </w:pPr>
+            <w:r>
+              <w:rPr>
+                <w:sz w:val="24"/>
+                <w:szCs w:val="24"/>
+              </w:rPr>
+              <w:t>/</w:t>
+            </w:r>
+            <w:r>
+              <w:rPr>
+                <w:sz w:val="24"/>
+                <w:szCs w:val="24"/>
+              </w:rPr>
+              <w:t>26</w:t>
+            </w:r>
+          </w:p>
+        </w:tc>
+      </w:tr>
+      <w:tr>
+        <w:trPr>
+          <w:trHeight w:val="719"/>
+        </w:trPr>
+        <w:tc>
+          <w:tcPr>
+            <w:tcW w:w="997" w:type="dxa"/>
+          </w:tcPr>
+          <w:p>
+            <w:pPr>
+              <w:tabs>
+                <w:tab w:val="left" w:pos="3852"/>
+              </w:tabs>
+              <w:rPr>
+                <w:sz w:val="24"/>
+                <w:szCs w:val="24"/>
+              </w:rPr>
+            </w:pPr>
+            <w:r>
+              <w:rPr>
+                <w:sz w:val="24"/>
+                <w:szCs w:val="24"/>
+              </w:rPr>
+              <w:t>Dep D</w:t>
+            </w:r>
+          </w:p>
+        </w:tc>
+        <w:tc>
+          <w:tcPr>
+            <w:tcW w:w="628" w:type="dxa"/>
+          </w:tcPr>
+          <w:p>
+            <w:pPr>
+              <w:tabs>
+                <w:tab w:val="left" w:pos="3852"/>
+              </w:tabs>
+              <w:rPr>
+                <w:sz w:val="24"/>
+                <w:szCs w:val="24"/>
+              </w:rPr>
+            </w:pPr>
+            <w:r>
+              <w:rPr>
+                <w:sz w:val="24"/>
+                <w:szCs w:val="24"/>
+              </w:rPr>
+              <w:t>4</w:t>
+            </w:r>
+          </w:p>
+        </w:tc>
+        <w:tc>
+          <w:tcPr>
+            <w:tcW w:w="1359" w:type="dxa"/>
+          </w:tcPr>
+          <w:p>
+            <w:pPr>
+              <w:tabs>
+                <w:tab w:val="left" w:pos="3852"/>
+              </w:tabs>
+              <w:rPr>
+                <w:sz w:val="24"/>
+                <w:szCs w:val="24"/>
+              </w:rPr>
+            </w:pPr>
+            <w:r>
+              <w:rPr>
+                <w:sz w:val="24"/>
+                <w:szCs w:val="24"/>
+              </w:rPr>
+              <w:t>5</w:t>
+            </w:r>
+          </w:p>
+        </w:tc>
+        <w:tc>
+          <w:tcPr>
+            <w:tcW w:w="1247" w:type="dxa"/>
+          </w:tcPr>
+          <w:p>
+            <w:pPr>
+              <w:tabs>
+                <w:tab w:val="left" w:pos="3852"/>
+              </w:tabs>
+              <w:rPr>
+                <w:sz w:val="24"/>
+                <w:szCs w:val="24"/>
+              </w:rPr>
+            </w:pPr>
+            <w:r>
+              <w:rPr>
+                <w:sz w:val="24"/>
+                <w:szCs w:val="24"/>
+              </w:rPr>
+              <w:t>8</w:t>
+            </w:r>
+          </w:p>
+        </w:tc>
+        <w:tc>
+          <w:tcPr>
+            <w:tcW w:w="1153" w:type="dxa"/>
+          </w:tcPr>
+          <w:p>
+            <w:pPr>
+              <w:tabs>
+                <w:tab w:val="left" w:pos="3852"/>
+              </w:tabs>
+              <w:rPr>
+                <w:sz w:val="24"/>
+                <w:szCs w:val="24"/>
+              </w:rPr>
+            </w:pPr>
+            <w:r>
+              <w:rPr>
+                <w:sz w:val="24"/>
+                <w:szCs w:val="24"/>
+              </w:rPr>
+              <w:t>192.168.100.160</w:t>
+            </w:r>
+          </w:p>
+        </w:tc>
+        <w:tc>
+          <w:tcPr>
+            <w:tcW w:w="1518" w:type="dxa"/>
+          </w:tcPr>
+          <w:p>
+            <w:pPr>
+              <w:tabs>
+                <w:tab w:val="left" w:pos="3852"/>
+              </w:tabs>
+              <w:rPr>
+                <w:sz w:val="24"/>
+                <w:szCs w:val="24"/>
+              </w:rPr>
+            </w:pPr>
+            <w:r>
+              <w:rPr>
+                <w:sz w:val="24"/>
+                <w:szCs w:val="24"/>
+              </w:rPr>
+              <w:t>192.168.100.161-192.168.100.166</w:t>
+            </w:r>
+          </w:p>
+        </w:tc>
+        <w:tc>
+          <w:tcPr>
+            <w:tcW w:w="1205" w:type="dxa"/>
+          </w:tcPr>
+          <w:p>
+            <w:pPr>
+              <w:tabs>
+                <w:tab w:val="left" w:pos="3852"/>
+              </w:tabs>
+              <w:rPr>
+                <w:sz w:val="24"/>
+                <w:szCs w:val="24"/>
+              </w:rPr>
+            </w:pPr>
+            <w:r>
+              <w:rPr>
+                <w:sz w:val="24"/>
+                <w:szCs w:val="24"/>
+              </w:rPr>
+              <w:t>192.168.100.167</w:t>
+            </w:r>
+          </w:p>
+        </w:tc>
+        <w:tc>
+          <w:tcPr>
+            <w:tcW w:w="1142" w:type="dxa"/>
+          </w:tcPr>
+          <w:p>
+            <w:pPr>
+              <w:tabs>
+                <w:tab w:val="left" w:pos="3852"/>
+              </w:tabs>
+              <w:rPr>
+                <w:sz w:val="24"/>
+                <w:szCs w:val="24"/>
+              </w:rPr>
+            </w:pPr>
+            <w:r>
+              <w:rPr>
+                <w:sz w:val="24"/>
+                <w:szCs w:val="24"/>
+              </w:rPr>
+              <w:t>255.255.255.248</w:t>
+            </w:r>
+          </w:p>
+        </w:tc>
+        <w:tc>
+          <w:tcPr>
+            <w:tcW w:w="1098" w:type="dxa"/>
+          </w:tcPr>
+          <w:p>
+            <w:pPr>
+              <w:tabs>
+                <w:tab w:val="left" w:pos="3852"/>
+              </w:tabs>
+              <w:rPr>
+                <w:sz w:val="24"/>
+                <w:szCs w:val="24"/>
+              </w:rPr>
+            </w:pPr>
+            <w:r>
+              <w:rPr>
+                <w:sz w:val="24"/>
+                <w:szCs w:val="24"/>
+              </w:rPr>
+              <w:t>/29</w:t>
+            </w:r>
+          </w:p>
+        </w:tc>
+      </w:tr>
+    </w:tbl>
+    <w:p>
+      <w:pPr>
+        <w:tabs>
+          <w:tab w:val="left" w:pos="3852"/>
+        </w:tabs>
+        <w:rPr>
+          <w:sz w:val="24"/>
+          <w:szCs w:val="24"/>
+        </w:rPr>
+      </w:pPr>
+      <w:r>
+        <w:rPr>
+          <w:sz w:val="24"/>
+          <w:szCs w:val="24"/>
+        </w:rPr>
+        <w:t>5-</w:t>
+      </w:r>
+    </w:p>
+    <w:p>
+      <w:pPr>
+        <w:tabs>
+          <w:tab w:val="left" w:pos="3852"/>
+        </w:tabs>
+        <w:rPr>
+          <w:sz w:val="24"/>
+          <w:szCs w:val="24"/>
+        </w:rPr>
+      </w:pPr>
+    </w:p>
+    <w:p>
+      <w:pPr>
+        <w:tabs>
+          <w:tab w:val="left" w:pos="3852"/>
+        </w:tabs>
+        <w:rPr>
+          <w:sz w:val="24"/>
+          <w:szCs w:val="24"/>
+        </w:rPr>
+      </w:pPr>
+    </w:p>
+    <w:p>
+      <w:pPr>
+        <w:tabs>
+          <w:tab w:val="left" w:pos="3852"/>
+        </w:tabs>
+        <w:rPr>
+          <w:sz w:val="24"/>
+          <w:szCs w:val="24"/>
+        </w:rPr>
+      </w:pPr>
+      <w:r>
+        <w:rPr>
+          <w:sz w:val="24"/>
+          <w:szCs w:val="24"/>
+        </w:rPr>
+        <w:t>6</w:t>
+      </w:r>
+      <w:r>
+        <w:rPr>
+          <w:sz w:val="24"/>
+          <w:szCs w:val="24"/>
+        </w:rPr>
+        <w:t xml:space="preserve">.1 </w:t>
+      </w:r>
+      <w:r>
+        <w:rPr>
+          <w:sz w:val="24"/>
+          <w:szCs w:val="24"/>
+        </w:rPr>
+        <w:t>-</w:t>
+      </w:r>
+      <w:r>
+        <w:rPr>
+          <w:sz w:val="24"/>
+          <w:szCs w:val="24"/>
+        </w:rPr>
+        <w:t xml:space="preserve"> 192.168.1.0</w:t>
+      </w:r>
+    </w:p>
+    <w:p>
+      <w:pPr>
+        <w:tabs>
+          <w:tab w:val="left" w:pos="3852"/>
+        </w:tabs>
+        <w:rPr>
+          <w:sz w:val="24"/>
+          <w:szCs w:val="24"/>
+        </w:rPr>
+      </w:pPr>
+      <w:r>
+        <w:rPr>
+          <w:sz w:val="24"/>
+          <w:szCs w:val="24"/>
+        </w:rPr>
+        <w:t>6.2 -192.168.1.255</w:t>
+      </w:r>
+    </w:p>
+    <w:p>
+      <w:pPr>
+        <w:tabs>
+          <w:tab w:val="left" w:pos="3852"/>
+        </w:tabs>
+        <w:rPr>
+          <w:sz w:val="24"/>
+          <w:szCs w:val="24"/>
+        </w:rPr>
+      </w:pPr>
+      <w:r>
+        <w:rPr>
+          <w:sz w:val="24"/>
+          <w:szCs w:val="24"/>
+        </w:rPr>
+        <w:t>6.3 – 192.168.1.1-192.168.1.254</w:t>
+      </w:r>
+    </w:p>
+    <w:p>
+      <w:pPr>
+        <w:tabs>
+          <w:tab w:val="left" w:pos="3852"/>
+        </w:tabs>
+        <w:rPr>
+          <w:sz w:val="24"/>
+          <w:szCs w:val="24"/>
+        </w:rPr>
+      </w:pPr>
+      <w:r>
+        <w:rPr>
+          <w:sz w:val="24"/>
+          <w:szCs w:val="24"/>
+        </w:rPr>
+        <w:t>6.4 - /24</w:t>
+      </w:r>
     </w:p>
     <w:sectPr>
       <w:pgSz w:w="12240" w:h="15840"/>
@@ -2409,6 +6678,25 @@
     <w:semiHidden/>
     <w:unhideWhenUsed/>
   </w:style>
+  <w:style w:type="table" w:styleId="TableGrid">
+    <w:name w:val="Table Grid"/>
+    <w:basedOn w:val="TableNormal"/>
+    <w:uiPriority w:val="39"/>
+    <w:rsid w:val="00F129DB"/>
+    <w:pPr>
+      <w:spacing w:after="0" w:line="240" w:lineRule="auto"/>
+    </w:pPr>
+    <w:tblPr>
+      <w:tblBorders>
+        <w:top w:val="single" w:sz="4" w:space="0" w:color="auto"/>
+        <w:left w:val="single" w:sz="4" w:space="0" w:color="auto"/>
+        <w:bottom w:val="single" w:sz="4" w:space="0" w:color="auto"/>
+        <w:right w:val="single" w:sz="4" w:space="0" w:color="auto"/>
+        <w:insideH w:val="single" w:sz="4" w:space="0" w:color="auto"/>
+        <w:insideV w:val="single" w:sz="4" w:space="0" w:color="auto"/>
+      </w:tblBorders>
+    </w:tblPr>
+  </w:style>
 </w:styles>
 </file>
 

</xml_diff>